<commit_message>
Numerki, Zadanie 1 - poprawa warunku stopu
</commit_message>
<xml_diff>
--- a/Numerki/Zadanie_1/sprawozdanie.docx
+++ b/Numerki/Zadanie_1/sprawozdanie.docx
@@ -4,7 +4,8 @@
   <w:body>
     <w:tbl>
       <w:tblPr>
-        <w:tblW w:w="0" w:type="auto"/>
+        <w:tblpPr w:leftFromText="180" w:rightFromText="180" w:horzAnchor="margin" w:tblpXSpec="center" w:tblpY="-435"/>
+        <w:tblW w:w="10558" w:type="dxa"/>
         <w:tblLayout w:type="fixed"/>
         <w:tblCellMar>
           <w:left w:w="0" w:type="dxa"/>
@@ -13,13 +14,16 @@
         <w:tblLook w:val="04A0" w:firstRow="1" w:lastRow="0" w:firstColumn="1" w:lastColumn="0" w:noHBand="0" w:noVBand="1"/>
       </w:tblPr>
       <w:tblGrid>
-        <w:gridCol w:w="5103"/>
-        <w:gridCol w:w="5103"/>
+        <w:gridCol w:w="5279"/>
+        <w:gridCol w:w="5279"/>
       </w:tblGrid>
       <w:tr>
-        <w:tc>
-          <w:tcPr>
-            <w:tcW w:w="5103" w:type="dxa"/>
+        <w:trPr>
+          <w:trHeight w:val="530"/>
+        </w:trPr>
+        <w:tc>
+          <w:tcPr>
+            <w:tcW w:w="5279" w:type="dxa"/>
             <w:hideMark/>
           </w:tcPr>
           <w:p>
@@ -125,7 +129,7 @@
         </w:tc>
         <w:tc>
           <w:tcPr>
-            <w:tcW w:w="5103" w:type="dxa"/>
+            <w:tcW w:w="5279" w:type="dxa"/>
             <w:hideMark/>
           </w:tcPr>
           <w:p>
@@ -1925,14 +1929,14 @@
       </w:tblPr>
       <w:tblGrid>
         <w:gridCol w:w="1687"/>
+        <w:gridCol w:w="567"/>
         <w:gridCol w:w="425"/>
-        <w:gridCol w:w="426"/>
-        <w:gridCol w:w="567"/>
-        <w:gridCol w:w="850"/>
-        <w:gridCol w:w="1985"/>
-        <w:gridCol w:w="708"/>
-        <w:gridCol w:w="2268"/>
-        <w:gridCol w:w="993"/>
+        <w:gridCol w:w="709"/>
+        <w:gridCol w:w="851"/>
+        <w:gridCol w:w="2126"/>
+        <w:gridCol w:w="709"/>
+        <w:gridCol w:w="2126"/>
+        <w:gridCol w:w="709"/>
         <w:gridCol w:w="1221"/>
       </w:tblGrid>
       <w:tr>
@@ -1967,6 +1971,39 @@
         </w:tc>
         <w:tc>
           <w:tcPr>
+            <w:tcW w:w="567" w:type="dxa"/>
+            <w:vMerge w:val="restart"/>
+            <w:shd w:val="clear" w:color="auto" w:fill="D1D1D1" w:themeFill="background2" w:themeFillShade="E6"/>
+            <w:vAlign w:val="center"/>
+          </w:tcPr>
+          <w:p>
+            <w:pPr>
+              <w:jc w:val="center"/>
+              <w:rPr>
+                <w:rFonts w:asciiTheme="minorHAnsi" w:eastAsia="Courier10 BT" w:hAnsiTheme="minorHAnsi"/>
+                <w:sz w:val="20"/>
+                <w:szCs w:val="20"/>
+              </w:rPr>
+            </w:pPr>
+            <m:oMathPara>
+              <m:oMath>
+                <m:r>
+                  <m:rPr>
+                    <m:sty m:val="p"/>
+                  </m:rPr>
+                  <w:rPr>
+                    <w:rFonts w:ascii="Cambria Math" w:eastAsia="Courier10 BT" w:hAnsi="Cambria Math"/>
+                    <w:sz w:val="20"/>
+                    <w:szCs w:val="20"/>
+                  </w:rPr>
+                  <m:t>a</m:t>
+                </m:r>
+              </m:oMath>
+            </m:oMathPara>
+          </w:p>
+        </w:tc>
+        <w:tc>
+          <w:tcPr>
             <w:tcW w:w="425" w:type="dxa"/>
             <w:vMerge w:val="restart"/>
             <w:shd w:val="clear" w:color="auto" w:fill="D1D1D1" w:themeFill="background2" w:themeFillShade="E6"/>
@@ -1992,7 +2029,7 @@
                     <w:sz w:val="20"/>
                     <w:szCs w:val="20"/>
                   </w:rPr>
-                  <m:t>a</m:t>
+                  <m:t>b</m:t>
                 </m:r>
               </m:oMath>
             </m:oMathPara>
@@ -2000,7 +2037,7 @@
         </w:tc>
         <w:tc>
           <w:tcPr>
-            <w:tcW w:w="426" w:type="dxa"/>
+            <w:tcW w:w="709" w:type="dxa"/>
             <w:vMerge w:val="restart"/>
             <w:shd w:val="clear" w:color="auto" w:fill="D1D1D1" w:themeFill="background2" w:themeFillShade="E6"/>
             <w:vAlign w:val="center"/>
@@ -2025,7 +2062,7 @@
                     <w:sz w:val="20"/>
                     <w:szCs w:val="20"/>
                   </w:rPr>
-                  <m:t>b</m:t>
+                  <m:t>ϵ</m:t>
                 </m:r>
               </m:oMath>
             </m:oMathPara>
@@ -2033,7 +2070,7 @@
         </w:tc>
         <w:tc>
           <w:tcPr>
-            <w:tcW w:w="567" w:type="dxa"/>
+            <w:tcW w:w="851" w:type="dxa"/>
             <w:vMerge w:val="restart"/>
             <w:shd w:val="clear" w:color="auto" w:fill="D1D1D1" w:themeFill="background2" w:themeFillShade="E6"/>
             <w:vAlign w:val="center"/>
@@ -2047,39 +2084,6 @@
                 <w:szCs w:val="20"/>
               </w:rPr>
             </w:pPr>
-            <m:oMathPara>
-              <m:oMath>
-                <m:r>
-                  <m:rPr>
-                    <m:sty m:val="p"/>
-                  </m:rPr>
-                  <w:rPr>
-                    <w:rFonts w:ascii="Cambria Math" w:eastAsia="Courier10 BT" w:hAnsi="Cambria Math"/>
-                    <w:sz w:val="20"/>
-                    <w:szCs w:val="20"/>
-                  </w:rPr>
-                  <m:t>ϵ</m:t>
-                </m:r>
-              </m:oMath>
-            </m:oMathPara>
-          </w:p>
-        </w:tc>
-        <w:tc>
-          <w:tcPr>
-            <w:tcW w:w="850" w:type="dxa"/>
-            <w:vMerge w:val="restart"/>
-            <w:shd w:val="clear" w:color="auto" w:fill="D1D1D1" w:themeFill="background2" w:themeFillShade="E6"/>
-            <w:vAlign w:val="center"/>
-          </w:tcPr>
-          <w:p>
-            <w:pPr>
-              <w:jc w:val="center"/>
-              <w:rPr>
-                <w:rFonts w:asciiTheme="minorHAnsi" w:eastAsia="Courier10 BT" w:hAnsiTheme="minorHAnsi"/>
-                <w:sz w:val="20"/>
-                <w:szCs w:val="20"/>
-              </w:rPr>
-            </w:pPr>
             <w:r>
               <w:rPr>
                 <w:rFonts w:asciiTheme="minorHAnsi" w:eastAsia="Courier10 BT" w:hAnsiTheme="minorHAnsi"/>
@@ -2092,7 +2096,7 @@
         </w:tc>
         <w:tc>
           <w:tcPr>
-            <w:tcW w:w="7175" w:type="dxa"/>
+            <w:tcW w:w="6891" w:type="dxa"/>
             <w:gridSpan w:val="5"/>
             <w:shd w:val="clear" w:color="auto" w:fill="D1D1D1" w:themeFill="background2" w:themeFillShade="E6"/>
             <w:vAlign w:val="center"/>
@@ -2174,6 +2178,24 @@
         </w:tc>
         <w:tc>
           <w:tcPr>
+            <w:tcW w:w="567" w:type="dxa"/>
+            <w:vMerge/>
+            <w:shd w:val="clear" w:color="auto" w:fill="D1D1D1" w:themeFill="background2" w:themeFillShade="E6"/>
+            <w:vAlign w:val="center"/>
+          </w:tcPr>
+          <w:p>
+            <w:pPr>
+              <w:jc w:val="center"/>
+              <w:rPr>
+                <w:rFonts w:asciiTheme="minorHAnsi" w:eastAsia="Courier10 BT" w:hAnsiTheme="minorHAnsi"/>
+                <w:sz w:val="20"/>
+                <w:szCs w:val="20"/>
+              </w:rPr>
+            </w:pPr>
+          </w:p>
+        </w:tc>
+        <w:tc>
+          <w:tcPr>
             <w:tcW w:w="425" w:type="dxa"/>
             <w:vMerge/>
             <w:shd w:val="clear" w:color="auto" w:fill="D1D1D1" w:themeFill="background2" w:themeFillShade="E6"/>
@@ -2192,7 +2214,7 @@
         </w:tc>
         <w:tc>
           <w:tcPr>
-            <w:tcW w:w="426" w:type="dxa"/>
+            <w:tcW w:w="709" w:type="dxa"/>
             <w:vMerge/>
             <w:shd w:val="clear" w:color="auto" w:fill="D1D1D1" w:themeFill="background2" w:themeFillShade="E6"/>
             <w:vAlign w:val="center"/>
@@ -2210,7 +2232,7 @@
         </w:tc>
         <w:tc>
           <w:tcPr>
-            <w:tcW w:w="567" w:type="dxa"/>
+            <w:tcW w:w="851" w:type="dxa"/>
             <w:vMerge/>
             <w:shd w:val="clear" w:color="auto" w:fill="D1D1D1" w:themeFill="background2" w:themeFillShade="E6"/>
             <w:vAlign w:val="center"/>
@@ -2228,25 +2250,7 @@
         </w:tc>
         <w:tc>
           <w:tcPr>
-            <w:tcW w:w="850" w:type="dxa"/>
-            <w:vMerge/>
-            <w:shd w:val="clear" w:color="auto" w:fill="D1D1D1" w:themeFill="background2" w:themeFillShade="E6"/>
-            <w:vAlign w:val="center"/>
-          </w:tcPr>
-          <w:p>
-            <w:pPr>
-              <w:jc w:val="center"/>
-              <w:rPr>
-                <w:rFonts w:asciiTheme="minorHAnsi" w:eastAsia="Courier10 BT" w:hAnsiTheme="minorHAnsi"/>
-                <w:sz w:val="20"/>
-                <w:szCs w:val="20"/>
-              </w:rPr>
-            </w:pPr>
-          </w:p>
-        </w:tc>
-        <w:tc>
-          <w:tcPr>
-            <w:tcW w:w="2693" w:type="dxa"/>
+            <w:tcW w:w="2835" w:type="dxa"/>
             <w:gridSpan w:val="2"/>
             <w:shd w:val="clear" w:color="auto" w:fill="D1D1D1" w:themeFill="background2" w:themeFillShade="E6"/>
             <w:vAlign w:val="center"/>
@@ -2272,7 +2276,7 @@
         </w:tc>
         <w:tc>
           <w:tcPr>
-            <w:tcW w:w="3261" w:type="dxa"/>
+            <w:tcW w:w="2835" w:type="dxa"/>
             <w:gridSpan w:val="2"/>
             <w:shd w:val="clear" w:color="auto" w:fill="D1D1D1" w:themeFill="background2" w:themeFillShade="E6"/>
             <w:vAlign w:val="center"/>
@@ -2350,6 +2354,27 @@
         </w:tc>
         <w:tc>
           <w:tcPr>
+            <w:tcW w:w="567" w:type="dxa"/>
+            <w:vMerge/>
+            <w:tcBorders>
+              <w:bottom w:val="single" w:sz="4" w:space="0" w:color="auto"/>
+            </w:tcBorders>
+            <w:shd w:val="clear" w:color="auto" w:fill="D1D1D1" w:themeFill="background2" w:themeFillShade="E6"/>
+            <w:vAlign w:val="center"/>
+          </w:tcPr>
+          <w:p>
+            <w:pPr>
+              <w:jc w:val="center"/>
+              <w:rPr>
+                <w:rFonts w:asciiTheme="minorHAnsi" w:eastAsia="Courier10 BT" w:hAnsiTheme="minorHAnsi"/>
+                <w:sz w:val="20"/>
+                <w:szCs w:val="20"/>
+              </w:rPr>
+            </w:pPr>
+          </w:p>
+        </w:tc>
+        <w:tc>
+          <w:tcPr>
             <w:tcW w:w="425" w:type="dxa"/>
             <w:vMerge/>
             <w:tcBorders>
@@ -2371,7 +2396,7 @@
         </w:tc>
         <w:tc>
           <w:tcPr>
-            <w:tcW w:w="426" w:type="dxa"/>
+            <w:tcW w:w="709" w:type="dxa"/>
             <w:vMerge/>
             <w:tcBorders>
               <w:bottom w:val="single" w:sz="4" w:space="0" w:color="auto"/>
@@ -2392,7 +2417,7 @@
         </w:tc>
         <w:tc>
           <w:tcPr>
-            <w:tcW w:w="567" w:type="dxa"/>
+            <w:tcW w:w="851" w:type="dxa"/>
             <w:vMerge/>
             <w:tcBorders>
               <w:bottom w:val="single" w:sz="4" w:space="0" w:color="auto"/>
@@ -2413,8 +2438,7 @@
         </w:tc>
         <w:tc>
           <w:tcPr>
-            <w:tcW w:w="850" w:type="dxa"/>
-            <w:vMerge/>
+            <w:tcW w:w="2126" w:type="dxa"/>
             <w:tcBorders>
               <w:bottom w:val="single" w:sz="4" w:space="0" w:color="auto"/>
             </w:tcBorders>
@@ -2430,11 +2454,19 @@
                 <w:szCs w:val="20"/>
               </w:rPr>
             </w:pPr>
-          </w:p>
-        </w:tc>
-        <w:tc>
-          <w:tcPr>
-            <w:tcW w:w="1985" w:type="dxa"/>
+            <w:r>
+              <w:rPr>
+                <w:rFonts w:asciiTheme="minorHAnsi" w:eastAsia="Courier10 BT" w:hAnsiTheme="minorHAnsi"/>
+                <w:sz w:val="20"/>
+                <w:szCs w:val="20"/>
+              </w:rPr>
+              <w:t>Wynik</w:t>
+            </w:r>
+          </w:p>
+        </w:tc>
+        <w:tc>
+          <w:tcPr>
+            <w:tcW w:w="709" w:type="dxa"/>
             <w:tcBorders>
               <w:bottom w:val="single" w:sz="4" w:space="0" w:color="auto"/>
             </w:tcBorders>
@@ -2456,13 +2488,13 @@
                 <w:sz w:val="20"/>
                 <w:szCs w:val="20"/>
               </w:rPr>
-              <w:t>Wynik</w:t>
+              <w:t>Liczba iteracji</w:t>
             </w:r>
           </w:p>
         </w:tc>
         <w:tc>
           <w:tcPr>
-            <w:tcW w:w="708" w:type="dxa"/>
+            <w:tcW w:w="2126" w:type="dxa"/>
             <w:tcBorders>
               <w:bottom w:val="single" w:sz="4" w:space="0" w:color="auto"/>
             </w:tcBorders>
@@ -2484,41 +2516,13 @@
                 <w:sz w:val="20"/>
                 <w:szCs w:val="20"/>
               </w:rPr>
-              <w:t>Liczba iteracji</w:t>
-            </w:r>
-          </w:p>
-        </w:tc>
-        <w:tc>
-          <w:tcPr>
-            <w:tcW w:w="2268" w:type="dxa"/>
-            <w:tcBorders>
-              <w:bottom w:val="single" w:sz="4" w:space="0" w:color="auto"/>
-            </w:tcBorders>
-            <w:shd w:val="clear" w:color="auto" w:fill="D1D1D1" w:themeFill="background2" w:themeFillShade="E6"/>
-            <w:vAlign w:val="center"/>
-          </w:tcPr>
-          <w:p>
-            <w:pPr>
-              <w:jc w:val="center"/>
-              <w:rPr>
-                <w:rFonts w:asciiTheme="minorHAnsi" w:eastAsia="Courier10 BT" w:hAnsiTheme="minorHAnsi"/>
-                <w:sz w:val="20"/>
-                <w:szCs w:val="20"/>
-              </w:rPr>
-            </w:pPr>
-            <w:r>
-              <w:rPr>
-                <w:rFonts w:asciiTheme="minorHAnsi" w:eastAsia="Courier10 BT" w:hAnsiTheme="minorHAnsi"/>
-                <w:sz w:val="20"/>
-                <w:szCs w:val="20"/>
-              </w:rPr>
               <w:t>Wynik</w:t>
             </w:r>
           </w:p>
         </w:tc>
         <w:tc>
           <w:tcPr>
-            <w:tcW w:w="993" w:type="dxa"/>
+            <w:tcW w:w="709" w:type="dxa"/>
             <w:tcBorders>
               <w:bottom w:val="single" w:sz="4" w:space="0" w:color="auto"/>
             </w:tcBorders>
@@ -2690,6 +2694,35 @@
         </w:tc>
         <w:tc>
           <w:tcPr>
+            <w:tcW w:w="567" w:type="dxa"/>
+            <w:vMerge w:val="restart"/>
+            <w:vAlign w:val="center"/>
+          </w:tcPr>
+          <w:p>
+            <w:pPr>
+              <w:jc w:val="center"/>
+              <w:rPr>
+                <w:rFonts w:asciiTheme="minorHAnsi" w:hAnsiTheme="minorHAnsi"/>
+                <w:sz w:val="20"/>
+                <w:szCs w:val="20"/>
+              </w:rPr>
+            </w:pPr>
+            <m:oMathPara>
+              <m:oMath>
+                <m:r>
+                  <w:rPr>
+                    <w:rFonts w:ascii="Cambria Math" w:hAnsi="Cambria Math"/>
+                    <w:sz w:val="20"/>
+                    <w:szCs w:val="20"/>
+                  </w:rPr>
+                  <m:t>1,5</m:t>
+                </m:r>
+              </m:oMath>
+            </m:oMathPara>
+          </w:p>
+        </w:tc>
+        <w:tc>
+          <w:tcPr>
             <w:tcW w:w="425" w:type="dxa"/>
             <w:vMerge w:val="restart"/>
             <w:vAlign w:val="center"/>
@@ -2698,7 +2731,7 @@
             <w:pPr>
               <w:jc w:val="center"/>
               <w:rPr>
-                <w:rFonts w:asciiTheme="minorHAnsi" w:hAnsiTheme="minorHAnsi"/>
+                <w:rFonts w:asciiTheme="minorHAnsi" w:eastAsia="Courier10 BT" w:hAnsiTheme="minorHAnsi"/>
                 <w:sz w:val="20"/>
                 <w:szCs w:val="20"/>
               </w:rPr>
@@ -2707,11 +2740,11 @@
               <m:oMath>
                 <m:r>
                   <w:rPr>
-                    <w:rFonts w:ascii="Cambria Math" w:hAnsi="Cambria Math"/>
-                    <w:sz w:val="20"/>
-                    <w:szCs w:val="20"/>
-                  </w:rPr>
-                  <m:t>2,9</m:t>
+                    <w:rFonts w:ascii="Cambria Math" w:eastAsia="Courier10 BT" w:hAnsi="Cambria Math"/>
+                    <w:sz w:val="20"/>
+                    <w:szCs w:val="20"/>
+                  </w:rPr>
+                  <m:t>4,0</m:t>
                 </m:r>
               </m:oMath>
             </m:oMathPara>
@@ -2719,15 +2752,14 @@
         </w:tc>
         <w:tc>
           <w:tcPr>
-            <w:tcW w:w="426" w:type="dxa"/>
-            <w:vMerge w:val="restart"/>
-            <w:vAlign w:val="center"/>
-          </w:tcPr>
-          <w:p>
-            <w:pPr>
-              <w:jc w:val="center"/>
-              <w:rPr>
-                <w:rFonts w:asciiTheme="minorHAnsi" w:eastAsia="Courier10 BT" w:hAnsiTheme="minorHAnsi"/>
+            <w:tcW w:w="709" w:type="dxa"/>
+            <w:vAlign w:val="center"/>
+          </w:tcPr>
+          <w:p>
+            <w:pPr>
+              <w:jc w:val="center"/>
+              <w:rPr>
+                <w:rFonts w:asciiTheme="minorHAnsi" w:hAnsiTheme="minorHAnsi"/>
                 <w:sz w:val="20"/>
                 <w:szCs w:val="20"/>
               </w:rPr>
@@ -2736,11 +2768,27 @@
               <m:oMath>
                 <m:r>
                   <w:rPr>
-                    <w:rFonts w:ascii="Cambria Math" w:eastAsia="Courier10 BT" w:hAnsi="Cambria Math"/>
-                    <w:sz w:val="20"/>
-                    <w:szCs w:val="20"/>
-                  </w:rPr>
-                  <m:t>3,1</m:t>
+                    <w:rFonts w:ascii="Cambria Math" w:hAnsi="Cambria Math"/>
+                    <w:sz w:val="20"/>
+                    <w:szCs w:val="20"/>
+                  </w:rPr>
+                  <m:t>0,0</m:t>
+                </m:r>
+                <m:r>
+                  <w:rPr>
+                    <w:rFonts w:ascii="Cambria Math" w:hAnsi="Cambria Math"/>
+                    <w:sz w:val="20"/>
+                    <w:szCs w:val="20"/>
+                  </w:rPr>
+                  <m:t>0</m:t>
+                </m:r>
+                <m:r>
+                  <w:rPr>
+                    <w:rFonts w:ascii="Cambria Math" w:hAnsi="Cambria Math"/>
+                    <w:sz w:val="20"/>
+                    <w:szCs w:val="20"/>
+                  </w:rPr>
+                  <m:t>1</m:t>
                 </m:r>
               </m:oMath>
             </m:oMathPara>
@@ -2748,7 +2796,25 @@
         </w:tc>
         <w:tc>
           <w:tcPr>
-            <w:tcW w:w="567" w:type="dxa"/>
+            <w:tcW w:w="851" w:type="dxa"/>
+            <w:shd w:val="clear" w:color="auto" w:fill="D1D1D1" w:themeFill="background2" w:themeFillShade="E6"/>
+            <w:vAlign w:val="center"/>
+          </w:tcPr>
+          <w:p>
+            <w:pPr>
+              <w:jc w:val="center"/>
+              <w:rPr>
+                <w:rFonts w:asciiTheme="minorHAnsi" w:hAnsiTheme="minorHAnsi"/>
+                <w:sz w:val="20"/>
+                <w:szCs w:val="20"/>
+              </w:rPr>
+            </w:pPr>
+          </w:p>
+        </w:tc>
+        <w:tc>
+          <w:tcPr>
+            <w:tcW w:w="2126" w:type="dxa"/>
+            <w:shd w:val="clear" w:color="auto" w:fill="FFFFFF" w:themeFill="background1"/>
             <w:vAlign w:val="center"/>
           </w:tcPr>
           <w:p>
@@ -2768,7 +2834,23 @@
                     <w:sz w:val="20"/>
                     <w:szCs w:val="20"/>
                   </w:rPr>
-                  <m:t>0,01</m:t>
+                  <m:t>3</m:t>
+                </m:r>
+                <m:r>
+                  <w:rPr>
+                    <w:rFonts w:ascii="Cambria Math" w:hAnsi="Cambria Math"/>
+                    <w:sz w:val="20"/>
+                    <w:szCs w:val="20"/>
+                  </w:rPr>
+                  <m:t>,</m:t>
+                </m:r>
+                <m:r>
+                  <w:rPr>
+                    <w:rFonts w:ascii="Cambria Math" w:hAnsi="Cambria Math"/>
+                    <w:sz w:val="20"/>
+                    <w:szCs w:val="20"/>
+                  </w:rPr>
+                  <m:t>000244140625</m:t>
                 </m:r>
               </m:oMath>
             </m:oMathPara>
@@ -2776,59 +2858,7 @@
         </w:tc>
         <w:tc>
           <w:tcPr>
-            <w:tcW w:w="850" w:type="dxa"/>
-            <w:shd w:val="clear" w:color="auto" w:fill="D1D1D1" w:themeFill="background2" w:themeFillShade="E6"/>
-            <w:vAlign w:val="center"/>
-          </w:tcPr>
-          <w:p>
-            <w:pPr>
-              <w:jc w:val="center"/>
-              <w:rPr>
-                <w:rFonts w:asciiTheme="minorHAnsi" w:hAnsiTheme="minorHAnsi"/>
-                <w:sz w:val="20"/>
-                <w:szCs w:val="20"/>
-              </w:rPr>
-            </w:pPr>
-          </w:p>
-        </w:tc>
-        <w:tc>
-          <w:tcPr>
-            <w:tcW w:w="1985" w:type="dxa"/>
-            <w:shd w:val="clear" w:color="auto" w:fill="FFFFFF" w:themeFill="background1"/>
-            <w:vAlign w:val="center"/>
-          </w:tcPr>
-          <w:p>
-            <w:pPr>
-              <w:jc w:val="center"/>
-              <w:rPr>
-                <w:rFonts w:asciiTheme="minorHAnsi" w:hAnsiTheme="minorHAnsi"/>
-                <w:sz w:val="20"/>
-                <w:szCs w:val="20"/>
-              </w:rPr>
-            </w:pPr>
-            <m:oMath>
-              <m:r>
-                <w:rPr>
-                  <w:rFonts w:ascii="Cambria Math" w:hAnsi="Cambria Math"/>
-                  <w:sz w:val="20"/>
-                  <w:szCs w:val="20"/>
-                </w:rPr>
-                <m:t>2,99375</m:t>
-              </m:r>
-            </m:oMath>
-            <w:r>
-              <w:rPr>
-                <w:rFonts w:asciiTheme="minorHAnsi" w:hAnsiTheme="minorHAnsi"/>
-                <w:sz w:val="20"/>
-                <w:szCs w:val="20"/>
-              </w:rPr>
-              <w:t xml:space="preserve">  </w:t>
-            </w:r>
-          </w:p>
-        </w:tc>
-        <w:tc>
-          <w:tcPr>
-            <w:tcW w:w="708" w:type="dxa"/>
+            <w:tcW w:w="709" w:type="dxa"/>
             <w:shd w:val="clear" w:color="auto" w:fill="FFFFFF" w:themeFill="background1"/>
             <w:vAlign w:val="center"/>
           </w:tcPr>
@@ -2849,7 +2879,7 @@
                     <w:sz w:val="20"/>
                     <w:szCs w:val="20"/>
                   </w:rPr>
-                  <m:t>5</m:t>
+                  <m:t>11</m:t>
                 </m:r>
               </m:oMath>
             </m:oMathPara>
@@ -2857,7 +2887,7 @@
         </w:tc>
         <w:tc>
           <w:tcPr>
-            <w:tcW w:w="2268" w:type="dxa"/>
+            <w:tcW w:w="2126" w:type="dxa"/>
             <w:shd w:val="clear" w:color="auto" w:fill="FFFFFF" w:themeFill="background1"/>
             <w:vAlign w:val="center"/>
           </w:tcPr>
@@ -2886,7 +2916,7 @@
         </w:tc>
         <w:tc>
           <w:tcPr>
-            <w:tcW w:w="993" w:type="dxa"/>
+            <w:tcW w:w="709" w:type="dxa"/>
             <w:shd w:val="clear" w:color="auto" w:fill="FFFFFF" w:themeFill="background1"/>
             <w:vAlign w:val="center"/>
           </w:tcPr>
@@ -2907,7 +2937,7 @@
                     <w:sz w:val="20"/>
                     <w:szCs w:val="20"/>
                   </w:rPr>
-                  <m:t>13</m:t>
+                  <m:t>47</m:t>
                 </m:r>
               </m:oMath>
             </m:oMathPara>
@@ -2973,6 +3003,26 @@
         </w:tc>
         <w:tc>
           <w:tcPr>
+            <w:tcW w:w="567" w:type="dxa"/>
+            <w:vMerge/>
+            <w:tcBorders>
+              <w:bottom w:val="single" w:sz="12" w:space="0" w:color="auto"/>
+            </w:tcBorders>
+            <w:vAlign w:val="center"/>
+          </w:tcPr>
+          <w:p>
+            <w:pPr>
+              <w:jc w:val="center"/>
+              <w:rPr>
+                <w:rFonts w:asciiTheme="minorHAnsi" w:hAnsiTheme="minorHAnsi"/>
+                <w:sz w:val="20"/>
+                <w:szCs w:val="20"/>
+              </w:rPr>
+            </w:pPr>
+          </w:p>
+        </w:tc>
+        <w:tc>
+          <w:tcPr>
             <w:tcW w:w="425" w:type="dxa"/>
             <w:vMerge/>
             <w:tcBorders>
@@ -2984,36 +3034,16 @@
             <w:pPr>
               <w:jc w:val="center"/>
               <w:rPr>
-                <w:rFonts w:asciiTheme="minorHAnsi" w:hAnsiTheme="minorHAnsi"/>
-                <w:sz w:val="20"/>
-                <w:szCs w:val="20"/>
-              </w:rPr>
-            </w:pPr>
-          </w:p>
-        </w:tc>
-        <w:tc>
-          <w:tcPr>
-            <w:tcW w:w="426" w:type="dxa"/>
-            <w:vMerge/>
-            <w:tcBorders>
-              <w:bottom w:val="single" w:sz="12" w:space="0" w:color="auto"/>
-            </w:tcBorders>
-            <w:vAlign w:val="center"/>
-          </w:tcPr>
-          <w:p>
-            <w:pPr>
-              <w:jc w:val="center"/>
-              <w:rPr>
-                <w:rFonts w:asciiTheme="minorHAnsi" w:eastAsia="Courier10 BT" w:hAnsiTheme="minorHAnsi"/>
-                <w:sz w:val="20"/>
-                <w:szCs w:val="20"/>
-              </w:rPr>
-            </w:pPr>
-          </w:p>
-        </w:tc>
-        <w:tc>
-          <w:tcPr>
-            <w:tcW w:w="567" w:type="dxa"/>
+                <w:rFonts w:asciiTheme="minorHAnsi" w:eastAsia="Courier10 BT" w:hAnsiTheme="minorHAnsi"/>
+                <w:sz w:val="20"/>
+                <w:szCs w:val="20"/>
+              </w:rPr>
+            </w:pPr>
+          </w:p>
+        </w:tc>
+        <w:tc>
+          <w:tcPr>
+            <w:tcW w:w="709" w:type="dxa"/>
             <w:tcBorders>
               <w:bottom w:val="single" w:sz="12" w:space="0" w:color="auto"/>
             </w:tcBorders>
@@ -3033,7 +3063,7 @@
         </w:tc>
         <w:tc>
           <w:tcPr>
-            <w:tcW w:w="850" w:type="dxa"/>
+            <w:tcW w:w="851" w:type="dxa"/>
             <w:tcBorders>
               <w:bottom w:val="single" w:sz="12" w:space="0" w:color="auto"/>
             </w:tcBorders>
@@ -3056,7 +3086,7 @@
                     <w:sz w:val="20"/>
                     <w:szCs w:val="20"/>
                   </w:rPr>
-                  <m:t>15</m:t>
+                  <m:t>50</m:t>
                 </m:r>
               </m:oMath>
             </m:oMathPara>
@@ -3064,7 +3094,7 @@
         </w:tc>
         <w:tc>
           <w:tcPr>
-            <w:tcW w:w="1985" w:type="dxa"/>
+            <w:tcW w:w="2126" w:type="dxa"/>
             <w:tcBorders>
               <w:bottom w:val="single" w:sz="12" w:space="0" w:color="auto"/>
             </w:tcBorders>
@@ -3088,7 +3118,31 @@
                     <w:sz w:val="20"/>
                     <w:szCs w:val="20"/>
                   </w:rPr>
-                  <m:t xml:space="preserve"> 2,999993896484375</m:t>
+                  <m:t xml:space="preserve"> </m:t>
+                </m:r>
+                <m:r>
+                  <w:rPr>
+                    <w:rFonts w:ascii="Cambria Math" w:hAnsi="Cambria Math"/>
+                    <w:sz w:val="20"/>
+                    <w:szCs w:val="20"/>
+                  </w:rPr>
+                  <m:t>3</m:t>
+                </m:r>
+                <m:r>
+                  <w:rPr>
+                    <w:rFonts w:ascii="Cambria Math" w:hAnsi="Cambria Math"/>
+                    <w:sz w:val="20"/>
+                    <w:szCs w:val="20"/>
+                  </w:rPr>
+                  <m:t>,</m:t>
+                </m:r>
+                <m:r>
+                  <w:rPr>
+                    <w:rFonts w:ascii="Cambria Math" w:hAnsi="Cambria Math"/>
+                    <w:sz w:val="20"/>
+                    <w:szCs w:val="20"/>
+                  </w:rPr>
+                  <m:t>0000000000000013</m:t>
                 </m:r>
               </m:oMath>
             </m:oMathPara>
@@ -3096,7 +3150,7 @@
         </w:tc>
         <w:tc>
           <w:tcPr>
-            <w:tcW w:w="708" w:type="dxa"/>
+            <w:tcW w:w="709" w:type="dxa"/>
             <w:tcBorders>
               <w:bottom w:val="single" w:sz="12" w:space="0" w:color="auto"/>
             </w:tcBorders>
@@ -3120,7 +3174,7 @@
                     <w:sz w:val="20"/>
                     <w:szCs w:val="20"/>
                   </w:rPr>
-                  <m:t>15</m:t>
+                  <m:t>50</m:t>
                 </m:r>
               </m:oMath>
             </m:oMathPara>
@@ -3128,7 +3182,7 @@
         </w:tc>
         <w:tc>
           <w:tcPr>
-            <w:tcW w:w="2268" w:type="dxa"/>
+            <w:tcW w:w="2126" w:type="dxa"/>
             <w:tcBorders>
               <w:bottom w:val="single" w:sz="12" w:space="0" w:color="auto"/>
             </w:tcBorders>
@@ -3160,7 +3214,7 @@
         </w:tc>
         <w:tc>
           <w:tcPr>
-            <w:tcW w:w="993" w:type="dxa"/>
+            <w:tcW w:w="709" w:type="dxa"/>
             <w:tcBorders>
               <w:bottom w:val="single" w:sz="12" w:space="0" w:color="auto"/>
             </w:tcBorders>
@@ -3184,7 +3238,7 @@
                     <w:sz w:val="20"/>
                     <w:szCs w:val="20"/>
                   </w:rPr>
-                  <m:t>15</m:t>
+                  <m:t>47</m:t>
                 </m:r>
               </m:oMath>
             </m:oMathPara>
@@ -3329,6 +3383,38 @@
         </w:tc>
         <w:tc>
           <w:tcPr>
+            <w:tcW w:w="567" w:type="dxa"/>
+            <w:vMerge w:val="restart"/>
+            <w:tcBorders>
+              <w:top w:val="single" w:sz="12" w:space="0" w:color="auto"/>
+            </w:tcBorders>
+            <w:vAlign w:val="center"/>
+          </w:tcPr>
+          <w:p>
+            <w:pPr>
+              <w:jc w:val="center"/>
+              <w:rPr>
+                <w:rFonts w:asciiTheme="minorHAnsi" w:eastAsia="Courier10 BT" w:hAnsiTheme="minorHAnsi"/>
+                <w:sz w:val="20"/>
+                <w:szCs w:val="20"/>
+              </w:rPr>
+            </w:pPr>
+            <m:oMathPara>
+              <m:oMath>
+                <m:r>
+                  <w:rPr>
+                    <w:rFonts w:ascii="Cambria Math" w:eastAsia="Courier10 BT" w:hAnsi="Cambria Math"/>
+                    <w:sz w:val="20"/>
+                    <w:szCs w:val="20"/>
+                  </w:rPr>
+                  <m:t>-1,2</m:t>
+                </m:r>
+              </m:oMath>
+            </m:oMathPara>
+          </w:p>
+        </w:tc>
+        <w:tc>
+          <w:tcPr>
             <w:tcW w:w="425" w:type="dxa"/>
             <w:vMerge w:val="restart"/>
             <w:tcBorders>
@@ -3349,27 +3435,19 @@
               <m:oMath>
                 <m:r>
                   <w:rPr>
-                    <w:rFonts w:ascii="Cambria Math" w:hAnsi="Cambria Math"/>
-                    <w:sz w:val="20"/>
-                    <w:szCs w:val="20"/>
-                  </w:rPr>
-                  <m:t>0</m:t>
-                </m:r>
-                <m:r>
-                  <w:rPr>
-                    <w:rFonts w:ascii="Cambria Math" w:hAnsi="Cambria Math"/>
-                    <w:sz w:val="20"/>
-                    <w:szCs w:val="20"/>
-                  </w:rPr>
-                  <m:t>,</m:t>
-                </m:r>
-                <m:r>
-                  <w:rPr>
-                    <w:rFonts w:ascii="Cambria Math" w:hAnsi="Cambria Math"/>
-                    <w:sz w:val="20"/>
-                    <w:szCs w:val="20"/>
-                  </w:rPr>
-                  <m:t>0</m:t>
+                    <w:rFonts w:ascii="Cambria Math" w:eastAsia="Courier10 BT" w:hAnsi="Cambria Math"/>
+                    <w:sz w:val="20"/>
+                    <w:szCs w:val="20"/>
+                  </w:rPr>
+                  <m:t>1,</m:t>
+                </m:r>
+                <m:r>
+                  <w:rPr>
+                    <w:rFonts w:ascii="Cambria Math" w:eastAsia="Courier10 BT" w:hAnsi="Cambria Math"/>
+                    <w:sz w:val="20"/>
+                    <w:szCs w:val="20"/>
+                  </w:rPr>
+                  <m:t>8</m:t>
                 </m:r>
               </m:oMath>
             </m:oMathPara>
@@ -3377,8 +3455,7 @@
         </w:tc>
         <w:tc>
           <w:tcPr>
-            <w:tcW w:w="426" w:type="dxa"/>
-            <w:vMerge w:val="restart"/>
+            <w:tcW w:w="709" w:type="dxa"/>
             <w:tcBorders>
               <w:top w:val="single" w:sz="12" w:space="0" w:color="auto"/>
             </w:tcBorders>
@@ -3397,27 +3474,19 @@
               <m:oMath>
                 <m:r>
                   <w:rPr>
-                    <w:rFonts w:ascii="Cambria Math" w:eastAsia="Courier10 BT" w:hAnsi="Cambria Math"/>
-                    <w:sz w:val="20"/>
-                    <w:szCs w:val="20"/>
-                  </w:rPr>
-                  <m:t>1</m:t>
-                </m:r>
-                <m:r>
-                  <w:rPr>
-                    <w:rFonts w:ascii="Cambria Math" w:eastAsia="Courier10 BT" w:hAnsi="Cambria Math"/>
-                    <w:sz w:val="20"/>
-                    <w:szCs w:val="20"/>
-                  </w:rPr>
-                  <m:t>,</m:t>
-                </m:r>
-                <m:r>
-                  <w:rPr>
-                    <w:rFonts w:ascii="Cambria Math" w:eastAsia="Courier10 BT" w:hAnsi="Cambria Math"/>
-                    <w:sz w:val="20"/>
-                    <w:szCs w:val="20"/>
-                  </w:rPr>
-                  <m:t>0</m:t>
+                    <w:rFonts w:ascii="Cambria Math" w:hAnsi="Cambria Math"/>
+                    <w:sz w:val="20"/>
+                    <w:szCs w:val="20"/>
+                  </w:rPr>
+                  <m:t>0,</m:t>
+                </m:r>
+                <m:r>
+                  <w:rPr>
+                    <w:rFonts w:ascii="Cambria Math" w:hAnsi="Cambria Math"/>
+                    <w:sz w:val="20"/>
+                    <w:szCs w:val="20"/>
+                  </w:rPr>
+                  <m:t>0005</m:t>
                 </m:r>
               </m:oMath>
             </m:oMathPara>
@@ -3425,38 +3494,7 @@
         </w:tc>
         <w:tc>
           <w:tcPr>
-            <w:tcW w:w="567" w:type="dxa"/>
-            <w:tcBorders>
-              <w:top w:val="single" w:sz="12" w:space="0" w:color="auto"/>
-            </w:tcBorders>
-            <w:vAlign w:val="center"/>
-          </w:tcPr>
-          <w:p>
-            <w:pPr>
-              <w:jc w:val="center"/>
-              <w:rPr>
-                <w:rFonts w:asciiTheme="minorHAnsi" w:eastAsia="Courier10 BT" w:hAnsiTheme="minorHAnsi"/>
-                <w:sz w:val="20"/>
-                <w:szCs w:val="20"/>
-              </w:rPr>
-            </w:pPr>
-            <m:oMathPara>
-              <m:oMath>
-                <m:r>
-                  <w:rPr>
-                    <w:rFonts w:ascii="Cambria Math" w:hAnsi="Cambria Math"/>
-                    <w:sz w:val="20"/>
-                    <w:szCs w:val="20"/>
-                  </w:rPr>
-                  <m:t>0,01</m:t>
-                </m:r>
-              </m:oMath>
-            </m:oMathPara>
-          </w:p>
-        </w:tc>
-        <w:tc>
-          <w:tcPr>
-            <w:tcW w:w="850" w:type="dxa"/>
+            <w:tcW w:w="851" w:type="dxa"/>
             <w:tcBorders>
               <w:top w:val="single" w:sz="12" w:space="0" w:color="auto"/>
             </w:tcBorders>
@@ -3476,7 +3514,7 @@
         </w:tc>
         <w:tc>
           <w:tcPr>
-            <w:tcW w:w="1985" w:type="dxa"/>
+            <w:tcW w:w="2126" w:type="dxa"/>
             <w:tcBorders>
               <w:top w:val="single" w:sz="12" w:space="0" w:color="auto"/>
             </w:tcBorders>
@@ -3500,7 +3538,7 @@
                     <w:sz w:val="20"/>
                     <w:szCs w:val="20"/>
                   </w:rPr>
-                  <m:t xml:space="preserve"> 0,2421875</m:t>
+                  <m:t xml:space="preserve"> 0,</m:t>
                 </m:r>
                 <m:r>
                   <w:rPr>
@@ -3508,7 +3546,7 @@
                     <w:sz w:val="20"/>
                     <w:szCs w:val="20"/>
                   </w:rPr>
-                  <m:t xml:space="preserve"> </m:t>
+                  <m:t>24946289062500004</m:t>
                 </m:r>
               </m:oMath>
             </m:oMathPara>
@@ -3516,7 +3554,7 @@
         </w:tc>
         <w:tc>
           <w:tcPr>
-            <w:tcW w:w="708" w:type="dxa"/>
+            <w:tcW w:w="709" w:type="dxa"/>
             <w:tcBorders>
               <w:top w:val="single" w:sz="12" w:space="0" w:color="auto"/>
             </w:tcBorders>
@@ -3540,7 +3578,7 @@
                     <w:sz w:val="20"/>
                     <w:szCs w:val="20"/>
                   </w:rPr>
-                  <m:t>7</m:t>
+                  <m:t>12</m:t>
                 </m:r>
               </m:oMath>
             </m:oMathPara>
@@ -3548,7 +3586,7 @@
         </w:tc>
         <w:tc>
           <w:tcPr>
-            <w:tcW w:w="2268" w:type="dxa"/>
+            <w:tcW w:w="2126" w:type="dxa"/>
             <w:tcBorders>
               <w:top w:val="single" w:sz="12" w:space="0" w:color="auto"/>
             </w:tcBorders>
@@ -3572,7 +3610,15 @@
                     <w:sz w:val="20"/>
                     <w:szCs w:val="20"/>
                   </w:rPr>
-                  <m:t>0,25000802730380467</m:t>
+                  <m:t>0,</m:t>
+                </m:r>
+                <m:r>
+                  <w:rPr>
+                    <w:rFonts w:ascii="Cambria Math" w:eastAsia="Courier10 BT" w:hAnsi="Cambria Math"/>
+                    <w:sz w:val="20"/>
+                    <w:szCs w:val="20"/>
+                  </w:rPr>
+                  <m:t>2500000000342831</m:t>
                 </m:r>
               </m:oMath>
             </m:oMathPara>
@@ -3580,7 +3626,7 @@
         </w:tc>
         <w:tc>
           <w:tcPr>
-            <w:tcW w:w="993" w:type="dxa"/>
+            <w:tcW w:w="709" w:type="dxa"/>
             <w:tcBorders>
               <w:top w:val="single" w:sz="12" w:space="0" w:color="auto"/>
             </w:tcBorders>
@@ -3604,7 +3650,7 @@
                     <w:sz w:val="20"/>
                     <w:szCs w:val="20"/>
                   </w:rPr>
-                  <m:t>3</m:t>
+                  <m:t>7</m:t>
                 </m:r>
               </m:oMath>
             </m:oMathPara>
@@ -3671,6 +3717,26 @@
         </w:tc>
         <w:tc>
           <w:tcPr>
+            <w:tcW w:w="567" w:type="dxa"/>
+            <w:vMerge/>
+            <w:tcBorders>
+              <w:bottom w:val="single" w:sz="12" w:space="0" w:color="auto"/>
+            </w:tcBorders>
+            <w:vAlign w:val="center"/>
+          </w:tcPr>
+          <w:p>
+            <w:pPr>
+              <w:jc w:val="center"/>
+              <w:rPr>
+                <w:rFonts w:asciiTheme="minorHAnsi" w:eastAsia="Courier10 BT" w:hAnsiTheme="minorHAnsi"/>
+                <w:sz w:val="20"/>
+                <w:szCs w:val="20"/>
+              </w:rPr>
+            </w:pPr>
+          </w:p>
+        </w:tc>
+        <w:tc>
+          <w:tcPr>
             <w:tcW w:w="425" w:type="dxa"/>
             <w:vMerge/>
             <w:tcBorders>
@@ -3691,27 +3757,7 @@
         </w:tc>
         <w:tc>
           <w:tcPr>
-            <w:tcW w:w="426" w:type="dxa"/>
-            <w:vMerge/>
-            <w:tcBorders>
-              <w:bottom w:val="single" w:sz="12" w:space="0" w:color="auto"/>
-            </w:tcBorders>
-            <w:vAlign w:val="center"/>
-          </w:tcPr>
-          <w:p>
-            <w:pPr>
-              <w:jc w:val="center"/>
-              <w:rPr>
-                <w:rFonts w:asciiTheme="minorHAnsi" w:eastAsia="Courier10 BT" w:hAnsiTheme="minorHAnsi"/>
-                <w:sz w:val="20"/>
-                <w:szCs w:val="20"/>
-              </w:rPr>
-            </w:pPr>
-          </w:p>
-        </w:tc>
-        <w:tc>
-          <w:tcPr>
-            <w:tcW w:w="567" w:type="dxa"/>
+            <w:tcW w:w="709" w:type="dxa"/>
             <w:tcBorders>
               <w:bottom w:val="single" w:sz="12" w:space="0" w:color="auto"/>
             </w:tcBorders>
@@ -3731,7 +3777,7 @@
         </w:tc>
         <w:tc>
           <w:tcPr>
-            <w:tcW w:w="850" w:type="dxa"/>
+            <w:tcW w:w="851" w:type="dxa"/>
             <w:tcBorders>
               <w:bottom w:val="single" w:sz="12" w:space="0" w:color="auto"/>
             </w:tcBorders>
@@ -3754,7 +3800,15 @@
                     <w:sz w:val="20"/>
                     <w:szCs w:val="20"/>
                   </w:rPr>
-                  <m:t>10</m:t>
+                  <m:t>5</m:t>
+                </m:r>
+                <m:r>
+                  <w:rPr>
+                    <w:rFonts w:ascii="Cambria Math" w:eastAsia="Courier10 BT" w:hAnsi="Cambria Math"/>
+                    <w:sz w:val="20"/>
+                    <w:szCs w:val="20"/>
+                  </w:rPr>
+                  <m:t>0</m:t>
                 </m:r>
               </m:oMath>
             </m:oMathPara>
@@ -3762,7 +3816,7 @@
         </w:tc>
         <w:tc>
           <w:tcPr>
-            <w:tcW w:w="1985" w:type="dxa"/>
+            <w:tcW w:w="2126" w:type="dxa"/>
             <w:tcBorders>
               <w:bottom w:val="single" w:sz="12" w:space="0" w:color="auto"/>
             </w:tcBorders>
@@ -3786,7 +3840,7 @@
                     <w:sz w:val="20"/>
                     <w:szCs w:val="20"/>
                   </w:rPr>
-                  <m:t xml:space="preserve"> </m:t>
+                  <m:t xml:space="preserve"> 0,</m:t>
                 </m:r>
                 <m:r>
                   <w:rPr>
@@ -3794,7 +3848,7 @@
                     <w:sz w:val="20"/>
                     <w:szCs w:val="20"/>
                   </w:rPr>
-                  <m:t>0,2490234375</m:t>
+                  <m:t>2500000000000002</m:t>
                 </m:r>
               </m:oMath>
             </m:oMathPara>
@@ -3802,7 +3856,7 @@
         </w:tc>
         <w:tc>
           <w:tcPr>
-            <w:tcW w:w="708" w:type="dxa"/>
+            <w:tcW w:w="709" w:type="dxa"/>
             <w:tcBorders>
               <w:bottom w:val="single" w:sz="12" w:space="0" w:color="auto"/>
             </w:tcBorders>
@@ -3826,7 +3880,7 @@
                     <w:sz w:val="20"/>
                     <w:szCs w:val="20"/>
                   </w:rPr>
-                  <m:t>1</m:t>
+                  <m:t>5</m:t>
                 </m:r>
                 <m:r>
                   <w:rPr>
@@ -3842,7 +3896,7 @@
         </w:tc>
         <w:tc>
           <w:tcPr>
-            <w:tcW w:w="2268" w:type="dxa"/>
+            <w:tcW w:w="2126" w:type="dxa"/>
             <w:tcBorders>
               <w:bottom w:val="single" w:sz="12" w:space="0" w:color="auto"/>
             </w:tcBorders>
@@ -3866,15 +3920,7 @@
                     <w:sz w:val="20"/>
                     <w:szCs w:val="20"/>
                   </w:rPr>
-                  <m:t>0</m:t>
-                </m:r>
-                <m:r>
-                  <w:rPr>
-                    <w:rFonts w:ascii="Cambria Math" w:eastAsia="Courier10 BT" w:hAnsi="Cambria Math"/>
-                    <w:sz w:val="20"/>
-                    <w:szCs w:val="20"/>
-                  </w:rPr>
-                  <m:t>,25</m:t>
+                  <m:t>0,25</m:t>
                 </m:r>
               </m:oMath>
             </m:oMathPara>
@@ -3882,7 +3928,7 @@
         </w:tc>
         <w:tc>
           <w:tcPr>
-            <w:tcW w:w="993" w:type="dxa"/>
+            <w:tcW w:w="709" w:type="dxa"/>
             <w:tcBorders>
               <w:bottom w:val="single" w:sz="12" w:space="0" w:color="auto"/>
             </w:tcBorders>
@@ -3906,15 +3952,7 @@
                     <w:sz w:val="20"/>
                     <w:szCs w:val="20"/>
                   </w:rPr>
-                  <m:t>1</m:t>
-                </m:r>
-                <m:r>
-                  <w:rPr>
-                    <w:rFonts w:ascii="Cambria Math" w:eastAsia="Courier10 BT" w:hAnsi="Cambria Math"/>
-                    <w:sz w:val="20"/>
-                    <w:szCs w:val="20"/>
-                  </w:rPr>
-                  <m:t>0</m:t>
+                  <m:t>8</m:t>
                 </m:r>
               </m:oMath>
             </m:oMathPara>
@@ -3999,29 +4037,7 @@
                         <w:sz w:val="20"/>
                         <w:szCs w:val="20"/>
                       </w:rPr>
-                      <m:t>(</m:t>
-                    </m:r>
-                    <m:r>
-                      <m:rPr>
-                        <m:sty m:val="p"/>
-                      </m:rPr>
-                      <w:rPr>
-                        <w:rFonts w:ascii="Cambria Math" w:eastAsia="Courier10 BT" w:hAnsi="Cambria Math"/>
-                        <w:sz w:val="20"/>
-                        <w:szCs w:val="20"/>
-                      </w:rPr>
-                      <m:t>x</m:t>
-                    </m:r>
-                    <m:r>
-                      <m:rPr>
-                        <m:sty m:val="p"/>
-                      </m:rPr>
-                      <w:rPr>
-                        <w:rFonts w:ascii="Cambria Math" w:eastAsia="Courier10 BT" w:hAnsi="Cambria Math"/>
-                        <w:sz w:val="20"/>
-                        <w:szCs w:val="20"/>
-                      </w:rPr>
-                      <m:t>-2)</m:t>
+                      <m:t>(x-2)</m:t>
                     </m:r>
                   </m:sup>
                 </m:sSup>
@@ -4034,18 +4050,39 @@
                     <w:sz w:val="20"/>
                     <w:szCs w:val="20"/>
                   </w:rPr>
-                  <m:t>-</m:t>
-                </m:r>
-                <m:r>
-                  <m:rPr>
-                    <m:sty m:val="p"/>
-                  </m:rPr>
+                  <m:t>-4</m:t>
+                </m:r>
+              </m:oMath>
+            </m:oMathPara>
+          </w:p>
+        </w:tc>
+        <w:tc>
+          <w:tcPr>
+            <w:tcW w:w="567" w:type="dxa"/>
+            <w:vMerge w:val="restart"/>
+            <w:tcBorders>
+              <w:top w:val="single" w:sz="12" w:space="0" w:color="auto"/>
+            </w:tcBorders>
+            <w:vAlign w:val="center"/>
+          </w:tcPr>
+          <w:p>
+            <w:pPr>
+              <w:jc w:val="center"/>
+              <w:rPr>
+                <w:rFonts w:asciiTheme="minorHAnsi" w:eastAsia="Courier10 BT" w:hAnsiTheme="minorHAnsi"/>
+                <w:sz w:val="20"/>
+                <w:szCs w:val="20"/>
+              </w:rPr>
+            </w:pPr>
+            <m:oMathPara>
+              <m:oMath>
+                <m:r>
                   <w:rPr>
                     <w:rFonts w:ascii="Cambria Math" w:eastAsia="Courier10 BT" w:hAnsi="Cambria Math"/>
                     <w:sz w:val="20"/>
                     <w:szCs w:val="20"/>
                   </w:rPr>
-                  <m:t>4</m:t>
+                  <m:t>0</m:t>
                 </m:r>
               </m:oMath>
             </m:oMathPara>
@@ -4077,7 +4114,7 @@
                     <w:sz w:val="20"/>
                     <w:szCs w:val="20"/>
                   </w:rPr>
-                  <m:t>3,5</m:t>
+                  <m:t>6,0</m:t>
                 </m:r>
               </m:oMath>
             </m:oMathPara>
@@ -4085,8 +4122,7 @@
         </w:tc>
         <w:tc>
           <w:tcPr>
-            <w:tcW w:w="426" w:type="dxa"/>
-            <w:vMerge w:val="restart"/>
+            <w:tcW w:w="709" w:type="dxa"/>
             <w:tcBorders>
               <w:top w:val="single" w:sz="12" w:space="0" w:color="auto"/>
             </w:tcBorders>
@@ -4109,7 +4145,15 @@
                     <w:sz w:val="20"/>
                     <w:szCs w:val="20"/>
                   </w:rPr>
-                  <m:t>4,5</m:t>
+                  <m:t>0,</m:t>
+                </m:r>
+                <m:r>
+                  <w:rPr>
+                    <w:rFonts w:ascii="Cambria Math" w:eastAsia="Courier10 BT" w:hAnsi="Cambria Math"/>
+                    <w:sz w:val="20"/>
+                    <w:szCs w:val="20"/>
+                  </w:rPr>
+                  <m:t>0001</m:t>
                 </m:r>
               </m:oMath>
             </m:oMathPara>
@@ -4117,46 +4161,7 @@
         </w:tc>
         <w:tc>
           <w:tcPr>
-            <w:tcW w:w="567" w:type="dxa"/>
-            <w:tcBorders>
-              <w:top w:val="single" w:sz="12" w:space="0" w:color="auto"/>
-            </w:tcBorders>
-            <w:vAlign w:val="center"/>
-          </w:tcPr>
-          <w:p>
-            <w:pPr>
-              <w:jc w:val="center"/>
-              <w:rPr>
-                <w:rFonts w:asciiTheme="minorHAnsi" w:eastAsia="Courier10 BT" w:hAnsiTheme="minorHAnsi"/>
-                <w:sz w:val="20"/>
-                <w:szCs w:val="20"/>
-              </w:rPr>
-            </w:pPr>
-            <m:oMathPara>
-              <m:oMath>
-                <m:r>
-                  <w:rPr>
-                    <w:rFonts w:ascii="Cambria Math" w:eastAsia="Courier10 BT" w:hAnsi="Cambria Math"/>
-                    <w:sz w:val="20"/>
-                    <w:szCs w:val="20"/>
-                  </w:rPr>
-                  <m:t>0</m:t>
-                </m:r>
-                <m:r>
-                  <w:rPr>
-                    <w:rFonts w:ascii="Cambria Math" w:eastAsia="Courier10 BT" w:hAnsi="Cambria Math"/>
-                    <w:sz w:val="20"/>
-                    <w:szCs w:val="20"/>
-                  </w:rPr>
-                  <m:t>,01</m:t>
-                </m:r>
-              </m:oMath>
-            </m:oMathPara>
-          </w:p>
-        </w:tc>
-        <w:tc>
-          <w:tcPr>
-            <w:tcW w:w="850" w:type="dxa"/>
+            <w:tcW w:w="851" w:type="dxa"/>
             <w:tcBorders>
               <w:top w:val="single" w:sz="12" w:space="0" w:color="auto"/>
             </w:tcBorders>
@@ -4176,7 +4181,7 @@
         </w:tc>
         <w:tc>
           <w:tcPr>
-            <w:tcW w:w="1985" w:type="dxa"/>
+            <w:tcW w:w="2126" w:type="dxa"/>
             <w:tcBorders>
               <w:top w:val="single" w:sz="12" w:space="0" w:color="auto"/>
             </w:tcBorders>
@@ -4200,7 +4205,15 @@
                     <w:sz w:val="20"/>
                     <w:szCs w:val="20"/>
                   </w:rPr>
-                  <m:t>3,9921875</m:t>
+                  <m:t>3,</m:t>
+                </m:r>
+                <m:r>
+                  <w:rPr>
+                    <w:rFonts w:ascii="Cambria Math" w:eastAsia="Courier10 BT" w:hAnsi="Cambria Math"/>
+                    <w:sz w:val="20"/>
+                    <w:szCs w:val="20"/>
+                  </w:rPr>
+                  <m:t>99993896484375</m:t>
                 </m:r>
               </m:oMath>
             </m:oMathPara>
@@ -4208,7 +4221,7 @@
         </w:tc>
         <w:tc>
           <w:tcPr>
-            <w:tcW w:w="708" w:type="dxa"/>
+            <w:tcW w:w="709" w:type="dxa"/>
             <w:tcBorders>
               <w:top w:val="single" w:sz="12" w:space="0" w:color="auto"/>
             </w:tcBorders>
@@ -4232,7 +4245,7 @@
                     <w:sz w:val="20"/>
                     <w:szCs w:val="20"/>
                   </w:rPr>
-                  <m:t>7</m:t>
+                  <m:t>15</m:t>
                 </m:r>
               </m:oMath>
             </m:oMathPara>
@@ -4240,7 +4253,7 @@
         </w:tc>
         <w:tc>
           <w:tcPr>
-            <w:tcW w:w="2268" w:type="dxa"/>
+            <w:tcW w:w="2126" w:type="dxa"/>
             <w:tcBorders>
               <w:top w:val="single" w:sz="12" w:space="0" w:color="auto"/>
             </w:tcBorders>
@@ -4264,15 +4277,7 @@
                     <w:sz w:val="20"/>
                     <w:szCs w:val="20"/>
                   </w:rPr>
-                  <m:t>4,</m:t>
-                </m:r>
-                <m:r>
-                  <w:rPr>
-                    <w:rFonts w:ascii="Cambria Math" w:eastAsia="Courier10 BT" w:hAnsi="Cambria Math"/>
-                    <w:sz w:val="20"/>
-                    <w:szCs w:val="20"/>
-                  </w:rPr>
-                  <m:t>0</m:t>
+                  <m:t>4,0</m:t>
                 </m:r>
               </m:oMath>
             </m:oMathPara>
@@ -4280,7 +4285,7 @@
         </w:tc>
         <w:tc>
           <w:tcPr>
-            <w:tcW w:w="993" w:type="dxa"/>
+            <w:tcW w:w="709" w:type="dxa"/>
             <w:tcBorders>
               <w:top w:val="single" w:sz="12" w:space="0" w:color="auto"/>
             </w:tcBorders>
@@ -4304,15 +4309,7 @@
                     <w:sz w:val="20"/>
                     <w:szCs w:val="20"/>
                   </w:rPr>
-                  <m:t>2</m:t>
-                </m:r>
-                <m:r>
-                  <w:rPr>
-                    <w:rFonts w:ascii="Cambria Math" w:eastAsia="Courier10 BT" w:hAnsi="Cambria Math"/>
-                    <w:sz w:val="20"/>
-                    <w:szCs w:val="20"/>
-                  </w:rPr>
-                  <m:t>0</m:t>
+                  <m:t>61</m:t>
                 </m:r>
               </m:oMath>
             </m:oMathPara>
@@ -4378,6 +4375,26 @@
         </w:tc>
         <w:tc>
           <w:tcPr>
+            <w:tcW w:w="567" w:type="dxa"/>
+            <w:vMerge/>
+            <w:tcBorders>
+              <w:bottom w:val="single" w:sz="12" w:space="0" w:color="auto"/>
+            </w:tcBorders>
+            <w:vAlign w:val="center"/>
+          </w:tcPr>
+          <w:p>
+            <w:pPr>
+              <w:jc w:val="center"/>
+              <w:rPr>
+                <w:rFonts w:asciiTheme="minorHAnsi" w:eastAsia="Courier10 BT" w:hAnsiTheme="minorHAnsi"/>
+                <w:sz w:val="20"/>
+                <w:szCs w:val="20"/>
+              </w:rPr>
+            </w:pPr>
+          </w:p>
+        </w:tc>
+        <w:tc>
+          <w:tcPr>
             <w:tcW w:w="425" w:type="dxa"/>
             <w:vMerge/>
             <w:tcBorders>
@@ -4398,27 +4415,7 @@
         </w:tc>
         <w:tc>
           <w:tcPr>
-            <w:tcW w:w="426" w:type="dxa"/>
-            <w:vMerge/>
-            <w:tcBorders>
-              <w:bottom w:val="single" w:sz="12" w:space="0" w:color="auto"/>
-            </w:tcBorders>
-            <w:vAlign w:val="center"/>
-          </w:tcPr>
-          <w:p>
-            <w:pPr>
-              <w:jc w:val="center"/>
-              <w:rPr>
-                <w:rFonts w:asciiTheme="minorHAnsi" w:eastAsia="Courier10 BT" w:hAnsiTheme="minorHAnsi"/>
-                <w:sz w:val="20"/>
-                <w:szCs w:val="20"/>
-              </w:rPr>
-            </w:pPr>
-          </w:p>
-        </w:tc>
-        <w:tc>
-          <w:tcPr>
-            <w:tcW w:w="567" w:type="dxa"/>
+            <w:tcW w:w="709" w:type="dxa"/>
             <w:tcBorders>
               <w:bottom w:val="single" w:sz="12" w:space="0" w:color="auto"/>
             </w:tcBorders>
@@ -4438,7 +4435,7 @@
         </w:tc>
         <w:tc>
           <w:tcPr>
-            <w:tcW w:w="850" w:type="dxa"/>
+            <w:tcW w:w="851" w:type="dxa"/>
             <w:tcBorders>
               <w:bottom w:val="single" w:sz="12" w:space="0" w:color="auto"/>
             </w:tcBorders>
@@ -4461,7 +4458,15 @@
                     <w:sz w:val="20"/>
                     <w:szCs w:val="20"/>
                   </w:rPr>
-                  <m:t>20</m:t>
+                  <m:t>10</m:t>
+                </m:r>
+                <m:r>
+                  <w:rPr>
+                    <w:rFonts w:ascii="Cambria Math" w:eastAsia="Courier10 BT" w:hAnsi="Cambria Math"/>
+                    <w:sz w:val="20"/>
+                    <w:szCs w:val="20"/>
+                  </w:rPr>
+                  <m:t>0</m:t>
                 </m:r>
               </m:oMath>
             </m:oMathPara>
@@ -4469,7 +4474,7 @@
         </w:tc>
         <w:tc>
           <w:tcPr>
-            <w:tcW w:w="1985" w:type="dxa"/>
+            <w:tcW w:w="2126" w:type="dxa"/>
             <w:tcBorders>
               <w:bottom w:val="single" w:sz="12" w:space="0" w:color="auto"/>
             </w:tcBorders>
@@ -4493,7 +4498,7 @@
                     <w:sz w:val="20"/>
                     <w:szCs w:val="20"/>
                   </w:rPr>
-                  <m:t>3,9999990463256836</m:t>
+                  <m:t>4,0</m:t>
                 </m:r>
               </m:oMath>
             </m:oMathPara>
@@ -4501,7 +4506,7 @@
         </w:tc>
         <w:tc>
           <w:tcPr>
-            <w:tcW w:w="708" w:type="dxa"/>
+            <w:tcW w:w="709" w:type="dxa"/>
             <w:tcBorders>
               <w:bottom w:val="single" w:sz="12" w:space="0" w:color="auto"/>
             </w:tcBorders>
@@ -4525,15 +4530,7 @@
                     <w:sz w:val="20"/>
                     <w:szCs w:val="20"/>
                   </w:rPr>
-                  <m:t>2</m:t>
-                </m:r>
-                <m:r>
-                  <w:rPr>
-                    <w:rFonts w:ascii="Cambria Math" w:eastAsia="Courier10 BT" w:hAnsi="Cambria Math"/>
-                    <w:sz w:val="20"/>
-                    <w:szCs w:val="20"/>
-                  </w:rPr>
-                  <m:t>0</m:t>
+                  <m:t>52</m:t>
                 </m:r>
               </m:oMath>
             </m:oMathPara>
@@ -4541,7 +4538,7 @@
         </w:tc>
         <w:tc>
           <w:tcPr>
-            <w:tcW w:w="2268" w:type="dxa"/>
+            <w:tcW w:w="2126" w:type="dxa"/>
             <w:tcBorders>
               <w:bottom w:val="single" w:sz="12" w:space="0" w:color="auto"/>
             </w:tcBorders>
@@ -4565,15 +4562,7 @@
                     <w:sz w:val="20"/>
                     <w:szCs w:val="20"/>
                   </w:rPr>
-                  <m:t>4,</m:t>
-                </m:r>
-                <m:r>
-                  <w:rPr>
-                    <w:rFonts w:ascii="Cambria Math" w:eastAsia="Courier10 BT" w:hAnsi="Cambria Math"/>
-                    <w:sz w:val="20"/>
-                    <w:szCs w:val="20"/>
-                  </w:rPr>
-                  <m:t>0</m:t>
+                  <m:t>4,0</m:t>
                 </m:r>
               </m:oMath>
             </m:oMathPara>
@@ -4581,7 +4570,7 @@
         </w:tc>
         <w:tc>
           <w:tcPr>
-            <w:tcW w:w="993" w:type="dxa"/>
+            <w:tcW w:w="709" w:type="dxa"/>
             <w:tcBorders>
               <w:bottom w:val="single" w:sz="12" w:space="0" w:color="auto"/>
             </w:tcBorders>
@@ -4605,15 +4594,7 @@
                     <w:sz w:val="20"/>
                     <w:szCs w:val="20"/>
                   </w:rPr>
-                  <m:t>2</m:t>
-                </m:r>
-                <m:r>
-                  <w:rPr>
-                    <w:rFonts w:ascii="Cambria Math" w:eastAsia="Courier10 BT" w:hAnsi="Cambria Math"/>
-                    <w:sz w:val="20"/>
-                    <w:szCs w:val="20"/>
-                  </w:rPr>
-                  <m:t>0</m:t>
+                  <m:t>61</m:t>
                 </m:r>
               </m:oMath>
             </m:oMathPara>
@@ -4728,6 +4709,46 @@
         </w:tc>
         <w:tc>
           <w:tcPr>
+            <w:tcW w:w="567" w:type="dxa"/>
+            <w:vMerge w:val="restart"/>
+            <w:tcBorders>
+              <w:top w:val="single" w:sz="12" w:space="0" w:color="auto"/>
+            </w:tcBorders>
+            <w:vAlign w:val="center"/>
+          </w:tcPr>
+          <w:p>
+            <w:pPr>
+              <w:jc w:val="center"/>
+              <w:rPr>
+                <w:rFonts w:asciiTheme="minorHAnsi" w:eastAsia="Courier10 BT" w:hAnsiTheme="minorHAnsi"/>
+                <w:sz w:val="20"/>
+                <w:szCs w:val="20"/>
+              </w:rPr>
+            </w:pPr>
+            <m:oMathPara>
+              <m:oMath>
+                <m:r>
+                  <w:rPr>
+                    <w:rFonts w:ascii="Cambria Math" w:eastAsia="Courier10 BT" w:hAnsi="Cambria Math"/>
+                    <w:sz w:val="20"/>
+                    <w:szCs w:val="20"/>
+                  </w:rPr>
+                  <m:t>0,</m:t>
+                </m:r>
+                <m:r>
+                  <w:rPr>
+                    <w:rFonts w:ascii="Cambria Math" w:eastAsia="Courier10 BT" w:hAnsi="Cambria Math"/>
+                    <w:sz w:val="20"/>
+                    <w:szCs w:val="20"/>
+                  </w:rPr>
+                  <m:t>75</m:t>
+                </m:r>
+              </m:oMath>
+            </m:oMathPara>
+          </w:p>
+        </w:tc>
+        <w:tc>
+          <w:tcPr>
             <w:tcW w:w="425" w:type="dxa"/>
             <w:vMerge w:val="restart"/>
             <w:tcBorders>
@@ -4752,7 +4773,7 @@
                     <w:sz w:val="20"/>
                     <w:szCs w:val="20"/>
                   </w:rPr>
-                  <m:t>0</m:t>
+                  <m:t>1,</m:t>
                 </m:r>
                 <m:r>
                   <w:rPr>
@@ -4760,7 +4781,7 @@
                     <w:sz w:val="20"/>
                     <w:szCs w:val="20"/>
                   </w:rPr>
-                  <m:t>,9</m:t>
+                  <m:t>2</m:t>
                 </m:r>
               </m:oMath>
             </m:oMathPara>
@@ -4768,8 +4789,7 @@
         </w:tc>
         <w:tc>
           <w:tcPr>
-            <w:tcW w:w="426" w:type="dxa"/>
-            <w:vMerge w:val="restart"/>
+            <w:tcW w:w="709" w:type="dxa"/>
             <w:tcBorders>
               <w:top w:val="single" w:sz="12" w:space="0" w:color="auto"/>
             </w:tcBorders>
@@ -4792,7 +4812,7 @@
                     <w:sz w:val="20"/>
                     <w:szCs w:val="20"/>
                   </w:rPr>
-                  <m:t>1,1</m:t>
+                  <m:t>0,001</m:t>
                 </m:r>
               </m:oMath>
             </m:oMathPara>
@@ -4800,46 +4820,7 @@
         </w:tc>
         <w:tc>
           <w:tcPr>
-            <w:tcW w:w="567" w:type="dxa"/>
-            <w:tcBorders>
-              <w:top w:val="single" w:sz="12" w:space="0" w:color="auto"/>
-            </w:tcBorders>
-            <w:vAlign w:val="center"/>
-          </w:tcPr>
-          <w:p>
-            <w:pPr>
-              <w:jc w:val="center"/>
-              <w:rPr>
-                <w:rFonts w:asciiTheme="minorHAnsi" w:eastAsia="Courier10 BT" w:hAnsiTheme="minorHAnsi"/>
-                <w:sz w:val="20"/>
-                <w:szCs w:val="20"/>
-              </w:rPr>
-            </w:pPr>
-            <m:oMathPara>
-              <m:oMath>
-                <m:r>
-                  <w:rPr>
-                    <w:rFonts w:ascii="Cambria Math" w:eastAsia="Courier10 BT" w:hAnsi="Cambria Math"/>
-                    <w:sz w:val="20"/>
-                    <w:szCs w:val="20"/>
-                  </w:rPr>
-                  <m:t>0</m:t>
-                </m:r>
-                <m:r>
-                  <w:rPr>
-                    <w:rFonts w:ascii="Cambria Math" w:eastAsia="Courier10 BT" w:hAnsi="Cambria Math"/>
-                    <w:sz w:val="20"/>
-                    <w:szCs w:val="20"/>
-                  </w:rPr>
-                  <m:t>,001</m:t>
-                </m:r>
-              </m:oMath>
-            </m:oMathPara>
-          </w:p>
-        </w:tc>
-        <w:tc>
-          <w:tcPr>
-            <w:tcW w:w="850" w:type="dxa"/>
+            <w:tcW w:w="851" w:type="dxa"/>
             <w:tcBorders>
               <w:top w:val="single" w:sz="12" w:space="0" w:color="auto"/>
             </w:tcBorders>
@@ -4859,7 +4840,7 @@
         </w:tc>
         <w:tc>
           <w:tcPr>
-            <w:tcW w:w="1985" w:type="dxa"/>
+            <w:tcW w:w="2126" w:type="dxa"/>
             <w:tcBorders>
               <w:top w:val="single" w:sz="12" w:space="0" w:color="auto"/>
             </w:tcBorders>
@@ -4883,7 +4864,15 @@
                     <w:sz w:val="20"/>
                     <w:szCs w:val="20"/>
                   </w:rPr>
-                  <m:t>1,00078125</m:t>
+                  <m:t>1,</m:t>
+                </m:r>
+                <m:r>
+                  <w:rPr>
+                    <w:rFonts w:ascii="Cambria Math" w:eastAsia="Courier10 BT" w:hAnsi="Cambria Math"/>
+                    <w:sz w:val="20"/>
+                    <w:szCs w:val="20"/>
+                  </w:rPr>
+                  <m:t>0013671875</m:t>
                 </m:r>
               </m:oMath>
             </m:oMathPara>
@@ -4891,7 +4880,7 @@
         </w:tc>
         <w:tc>
           <w:tcPr>
-            <w:tcW w:w="708" w:type="dxa"/>
+            <w:tcW w:w="709" w:type="dxa"/>
             <w:tcBorders>
               <w:top w:val="single" w:sz="12" w:space="0" w:color="auto"/>
             </w:tcBorders>
@@ -4923,7 +4912,7 @@
         </w:tc>
         <w:tc>
           <w:tcPr>
-            <w:tcW w:w="2268" w:type="dxa"/>
+            <w:tcW w:w="2126" w:type="dxa"/>
             <w:tcBorders>
               <w:top w:val="single" w:sz="12" w:space="0" w:color="auto"/>
             </w:tcBorders>
@@ -4947,7 +4936,15 @@
                     <w:sz w:val="20"/>
                     <w:szCs w:val="20"/>
                   </w:rPr>
-                  <m:t>0,9999958310461293</m:t>
+                  <m:t>0,</m:t>
+                </m:r>
+                <m:r>
+                  <w:rPr>
+                    <w:rFonts w:ascii="Cambria Math" w:eastAsia="Courier10 BT" w:hAnsi="Cambria Math"/>
+                    <w:sz w:val="20"/>
+                    <w:szCs w:val="20"/>
+                  </w:rPr>
+                  <m:t>999999079581477</m:t>
                 </m:r>
               </m:oMath>
             </m:oMathPara>
@@ -4955,7 +4952,7 @@
         </w:tc>
         <w:tc>
           <w:tcPr>
-            <w:tcW w:w="993" w:type="dxa"/>
+            <w:tcW w:w="709" w:type="dxa"/>
             <w:tcBorders>
               <w:top w:val="single" w:sz="12" w:space="0" w:color="auto"/>
             </w:tcBorders>
@@ -4979,7 +4976,7 @@
                     <w:sz w:val="20"/>
                     <w:szCs w:val="20"/>
                   </w:rPr>
-                  <m:t>3</m:t>
+                  <m:t>5</m:t>
                 </m:r>
               </m:oMath>
             </m:oMathPara>
@@ -5011,15 +5008,7 @@
                     <w:sz w:val="20"/>
                     <w:szCs w:val="20"/>
                   </w:rPr>
-                  <m:t>1,</m:t>
-                </m:r>
-                <m:r>
-                  <w:rPr>
-                    <w:rFonts w:ascii="Cambria Math" w:eastAsia="Courier10 BT" w:hAnsi="Cambria Math"/>
-                    <w:sz w:val="20"/>
-                    <w:szCs w:val="20"/>
-                  </w:rPr>
-                  <m:t>0</m:t>
+                  <m:t>1,0</m:t>
                 </m:r>
               </m:oMath>
             </m:oMathPara>
@@ -5052,6 +5041,25 @@
         </w:tc>
         <w:tc>
           <w:tcPr>
+            <w:tcW w:w="567" w:type="dxa"/>
+            <w:vMerge/>
+            <w:vAlign w:val="center"/>
+          </w:tcPr>
+          <w:p>
+            <w:pPr>
+              <w:jc w:val="center"/>
+              <w:rPr>
+                <w:rFonts w:asciiTheme="minorHAnsi" w:eastAsia="Courier10 BT" w:hAnsiTheme="minorHAnsi"/>
+                <w:i/>
+                <w:iCs/>
+                <w:sz w:val="20"/>
+                <w:szCs w:val="20"/>
+              </w:rPr>
+            </w:pPr>
+          </w:p>
+        </w:tc>
+        <w:tc>
+          <w:tcPr>
             <w:tcW w:w="425" w:type="dxa"/>
             <w:vMerge/>
             <w:vAlign w:val="center"/>
@@ -5071,8 +5079,8 @@
         </w:tc>
         <w:tc>
           <w:tcPr>
-            <w:tcW w:w="426" w:type="dxa"/>
-            <w:vMerge/>
+            <w:tcW w:w="709" w:type="dxa"/>
+            <w:shd w:val="clear" w:color="auto" w:fill="D1D1D1" w:themeFill="background2" w:themeFillShade="E6"/>
             <w:vAlign w:val="center"/>
           </w:tcPr>
           <w:p>
@@ -5090,8 +5098,7 @@
         </w:tc>
         <w:tc>
           <w:tcPr>
-            <w:tcW w:w="567" w:type="dxa"/>
-            <w:shd w:val="clear" w:color="auto" w:fill="D1D1D1" w:themeFill="background2" w:themeFillShade="E6"/>
+            <w:tcW w:w="851" w:type="dxa"/>
             <w:vAlign w:val="center"/>
           </w:tcPr>
           <w:p>
@@ -5105,11 +5112,32 @@
                 <w:szCs w:val="20"/>
               </w:rPr>
             </w:pPr>
-          </w:p>
-        </w:tc>
-        <w:tc>
-          <w:tcPr>
-            <w:tcW w:w="850" w:type="dxa"/>
+            <m:oMathPara>
+              <m:oMath>
+                <m:r>
+                  <w:rPr>
+                    <w:rFonts w:ascii="Cambria Math" w:eastAsia="Courier10 BT" w:hAnsi="Cambria Math"/>
+                    <w:sz w:val="20"/>
+                    <w:szCs w:val="20"/>
+                  </w:rPr>
+                  <m:t>5</m:t>
+                </m:r>
+                <m:r>
+                  <w:rPr>
+                    <w:rFonts w:ascii="Cambria Math" w:eastAsia="Courier10 BT" w:hAnsi="Cambria Math"/>
+                    <w:sz w:val="20"/>
+                    <w:szCs w:val="20"/>
+                  </w:rPr>
+                  <m:t>0</m:t>
+                </m:r>
+              </m:oMath>
+            </m:oMathPara>
+          </w:p>
+        </w:tc>
+        <w:tc>
+          <w:tcPr>
+            <w:tcW w:w="2126" w:type="dxa"/>
+            <w:shd w:val="clear" w:color="auto" w:fill="FFFFFF" w:themeFill="background1"/>
             <w:vAlign w:val="center"/>
           </w:tcPr>
           <w:p>
@@ -5131,7 +5159,7 @@
                     <w:sz w:val="20"/>
                     <w:szCs w:val="20"/>
                   </w:rPr>
-                  <m:t>1</m:t>
+                  <m:t>1,</m:t>
                 </m:r>
                 <m:r>
                   <w:rPr>
@@ -5139,7 +5167,7 @@
                     <w:sz w:val="20"/>
                     <w:szCs w:val="20"/>
                   </w:rPr>
-                  <m:t>0</m:t>
+                  <m:t>0000000000000002</m:t>
                 </m:r>
               </m:oMath>
             </m:oMathPara>
@@ -5147,7 +5175,7 @@
         </w:tc>
         <w:tc>
           <w:tcPr>
-            <w:tcW w:w="1985" w:type="dxa"/>
+            <w:tcW w:w="709" w:type="dxa"/>
             <w:shd w:val="clear" w:color="auto" w:fill="FFFFFF" w:themeFill="background1"/>
             <w:vAlign w:val="center"/>
           </w:tcPr>
@@ -5170,7 +5198,7 @@
                     <w:sz w:val="20"/>
                     <w:szCs w:val="20"/>
                   </w:rPr>
-                  <m:t>1</m:t>
+                  <m:t>5</m:t>
                 </m:r>
                 <m:r>
                   <w:rPr>
@@ -5178,15 +5206,7 @@
                     <w:sz w:val="20"/>
                     <w:szCs w:val="20"/>
                   </w:rPr>
-                  <m:t>,</m:t>
-                </m:r>
-                <m:r>
-                  <w:rPr>
-                    <w:rFonts w:ascii="Cambria Math" w:eastAsia="Courier10 BT" w:hAnsi="Cambria Math"/>
-                    <w:sz w:val="20"/>
-                    <w:szCs w:val="20"/>
-                  </w:rPr>
-                  <m:t>0001953125</m:t>
+                  <m:t>0</m:t>
                 </m:r>
               </m:oMath>
             </m:oMathPara>
@@ -5194,7 +5214,7 @@
         </w:tc>
         <w:tc>
           <w:tcPr>
-            <w:tcW w:w="708" w:type="dxa"/>
+            <w:tcW w:w="2126" w:type="dxa"/>
             <w:shd w:val="clear" w:color="auto" w:fill="FFFFFF" w:themeFill="background1"/>
             <w:vAlign w:val="center"/>
           </w:tcPr>
@@ -5217,15 +5237,7 @@
                     <w:sz w:val="20"/>
                     <w:szCs w:val="20"/>
                   </w:rPr>
-                  <m:t>1</m:t>
-                </m:r>
-                <m:r>
-                  <w:rPr>
-                    <w:rFonts w:ascii="Cambria Math" w:eastAsia="Courier10 BT" w:hAnsi="Cambria Math"/>
-                    <w:sz w:val="20"/>
-                    <w:szCs w:val="20"/>
-                  </w:rPr>
-                  <m:t>0</m:t>
+                  <m:t>1,0</m:t>
                 </m:r>
               </m:oMath>
             </m:oMathPara>
@@ -5233,7 +5245,7 @@
         </w:tc>
         <w:tc>
           <w:tcPr>
-            <w:tcW w:w="2268" w:type="dxa"/>
+            <w:tcW w:w="709" w:type="dxa"/>
             <w:shd w:val="clear" w:color="auto" w:fill="FFFFFF" w:themeFill="background1"/>
             <w:vAlign w:val="center"/>
           </w:tcPr>
@@ -5256,7 +5268,7 @@
                     <w:sz w:val="20"/>
                     <w:szCs w:val="20"/>
                   </w:rPr>
-                  <m:t>1,</m:t>
+                  <m:t>5</m:t>
                 </m:r>
                 <m:r>
                   <w:rPr>
@@ -5272,8 +5284,8 @@
         </w:tc>
         <w:tc>
           <w:tcPr>
-            <w:tcW w:w="993" w:type="dxa"/>
-            <w:shd w:val="clear" w:color="auto" w:fill="FFFFFF" w:themeFill="background1"/>
+            <w:tcW w:w="1221" w:type="dxa"/>
+            <w:vMerge/>
             <w:vAlign w:val="center"/>
           </w:tcPr>
           <w:p>
@@ -5287,49 +5299,23 @@
                 <w:szCs w:val="20"/>
               </w:rPr>
             </w:pPr>
-            <m:oMathPara>
-              <m:oMath>
-                <m:r>
-                  <w:rPr>
-                    <w:rFonts w:ascii="Cambria Math" w:eastAsia="Courier10 BT" w:hAnsi="Cambria Math"/>
-                    <w:sz w:val="20"/>
-                    <w:szCs w:val="20"/>
-                  </w:rPr>
-                  <m:t>1</m:t>
-                </m:r>
-                <m:r>
-                  <w:rPr>
-                    <w:rFonts w:ascii="Cambria Math" w:eastAsia="Courier10 BT" w:hAnsi="Cambria Math"/>
-                    <w:sz w:val="20"/>
-                    <w:szCs w:val="20"/>
-                  </w:rPr>
-                  <m:t>0</m:t>
-                </m:r>
-              </m:oMath>
-            </m:oMathPara>
-          </w:p>
-        </w:tc>
-        <w:tc>
-          <w:tcPr>
-            <w:tcW w:w="1221" w:type="dxa"/>
-            <w:vMerge/>
-            <w:vAlign w:val="center"/>
-          </w:tcPr>
-          <w:p>
-            <w:pPr>
-              <w:jc w:val="center"/>
-              <w:rPr>
-                <w:rFonts w:asciiTheme="minorHAnsi" w:eastAsia="Courier10 BT" w:hAnsiTheme="minorHAnsi"/>
-                <w:i/>
-                <w:iCs/>
-                <w:sz w:val="20"/>
-                <w:szCs w:val="20"/>
-              </w:rPr>
-            </w:pPr>
           </w:p>
         </w:tc>
       </w:tr>
     </w:tbl>
+    <w:p>
+      <w:pPr>
+        <w:jc w:val="both"/>
+        <w:rPr>
+          <w:rFonts w:asciiTheme="minorHAnsi" w:eastAsia="Courier10 BT" w:hAnsiTheme="minorHAnsi"/>
+          <w:i/>
+          <w:iCs/>
+          <w:color w:val="0000FF"/>
+          <w:sz w:val="20"/>
+          <w:szCs w:val="20"/>
+        </w:rPr>
+      </w:pPr>
+    </w:p>
     <w:p>
       <w:pPr>
         <w:jc w:val="both"/>
@@ -5491,18 +5477,7 @@
                   <w:sz w:val="20"/>
                   <w:szCs w:val="20"/>
                 </w:rPr>
-                <m:t>2</m:t>
-              </m:r>
-              <m:r>
-                <m:rPr>
-                  <m:sty m:val="p"/>
-                </m:rPr>
-                <w:rPr>
-                  <w:rFonts w:ascii="Cambria Math" w:eastAsia="Courier10 BT" w:hAnsi="Cambria Math"/>
-                  <w:sz w:val="20"/>
-                  <w:szCs w:val="20"/>
-                </w:rPr>
-                <m:t>x</m:t>
+                <m:t>2x</m:t>
               </m:r>
             </m:e>
             <m:sup>
@@ -5528,40 +5503,7 @@
               <w:sz w:val="20"/>
               <w:szCs w:val="20"/>
             </w:rPr>
-            <m:t>-</m:t>
-          </m:r>
-          <m:r>
-            <m:rPr>
-              <m:sty m:val="p"/>
-            </m:rPr>
-            <w:rPr>
-              <w:rFonts w:ascii="Cambria Math" w:eastAsia="Courier10 BT" w:hAnsi="Cambria Math"/>
-              <w:sz w:val="20"/>
-              <w:szCs w:val="20"/>
-            </w:rPr>
-            <m:t>5</m:t>
-          </m:r>
-          <m:r>
-            <m:rPr>
-              <m:sty m:val="p"/>
-            </m:rPr>
-            <w:rPr>
-              <w:rFonts w:ascii="Cambria Math" w:eastAsia="Courier10 BT" w:hAnsi="Cambria Math"/>
-              <w:sz w:val="20"/>
-              <w:szCs w:val="20"/>
-            </w:rPr>
-            <m:t>x+</m:t>
-          </m:r>
-          <m:r>
-            <m:rPr>
-              <m:sty m:val="p"/>
-            </m:rPr>
-            <w:rPr>
-              <w:rFonts w:ascii="Cambria Math" w:eastAsia="Courier10 BT" w:hAnsi="Cambria Math"/>
-              <w:sz w:val="20"/>
-              <w:szCs w:val="20"/>
-            </w:rPr>
-            <m:t>6</m:t>
+            <m:t>-5x+6</m:t>
           </m:r>
         </m:oMath>
       </m:oMathPara>
@@ -5685,10 +5627,10 @@
           <w:szCs w:val="20"/>
         </w:rPr>
         <w:drawing>
-          <wp:inline distT="0" distB="0" distL="0" distR="0" wp14:anchorId="7E0FC771" wp14:editId="2ED99F15">
-            <wp:extent cx="3135087" cy="2351315"/>
-            <wp:effectExtent l="0" t="0" r="8255" b="0"/>
-            <wp:docPr id="1343681336" name="Picture 1" descr="A graph with a line and a point&#10;&#10;Description automatically generated with medium confidence"/>
+          <wp:inline distT="0" distB="0" distL="0" distR="0" wp14:anchorId="5B2B1818" wp14:editId="5173D1EF">
+            <wp:extent cx="2984126" cy="2238451"/>
+            <wp:effectExtent l="0" t="0" r="6985" b="0"/>
+            <wp:docPr id="1408220710" name="Picture 1" descr="A graph with a blue line&#10;&#10;Description automatically generated"/>
             <wp:cNvGraphicFramePr>
               <a:graphicFrameLocks xmlns:a="http://schemas.openxmlformats.org/drawingml/2006/main" noChangeAspect="1"/>
             </wp:cNvGraphicFramePr>
@@ -5696,7 +5638,7 @@
               <a:graphicData uri="http://schemas.openxmlformats.org/drawingml/2006/picture">
                 <pic:pic xmlns:pic="http://schemas.openxmlformats.org/drawingml/2006/picture">
                   <pic:nvPicPr>
-                    <pic:cNvPr id="1343681336" name="Picture 1" descr="A graph with a line and a point&#10;&#10;Description automatically generated with medium confidence"/>
+                    <pic:cNvPr id="1408220710" name="Picture 1" descr="A graph with a blue line&#10;&#10;Description automatically generated"/>
                     <pic:cNvPicPr/>
                   </pic:nvPicPr>
                   <pic:blipFill>
@@ -5708,7 +5650,7 @@
                   <pic:spPr>
                     <a:xfrm>
                       <a:off x="0" y="0"/>
-                      <a:ext cx="3162911" cy="2372183"/>
+                      <a:ext cx="2999827" cy="2250229"/>
                     </a:xfrm>
                     <a:prstGeom prst="rect">
                       <a:avLst/>
@@ -5730,10 +5672,10 @@
           <w:szCs w:val="20"/>
         </w:rPr>
         <w:drawing>
-          <wp:inline distT="0" distB="0" distL="0" distR="0" wp14:anchorId="5A479C11" wp14:editId="1532AA9E">
-            <wp:extent cx="3119252" cy="2339439"/>
-            <wp:effectExtent l="0" t="0" r="5080" b="3810"/>
-            <wp:docPr id="1679446580" name="Picture 1" descr="A graph with a line and a point&#10;&#10;Description automatically generated"/>
+          <wp:inline distT="0" distB="0" distL="0" distR="0" wp14:anchorId="4A2676C1" wp14:editId="7C23B5F4">
+            <wp:extent cx="3042639" cy="2282343"/>
+            <wp:effectExtent l="0" t="0" r="5715" b="3810"/>
+            <wp:docPr id="742394818" name="Picture 1" descr="A graph with a blue line&#10;&#10;Description automatically generated"/>
             <wp:cNvGraphicFramePr>
               <a:graphicFrameLocks xmlns:a="http://schemas.openxmlformats.org/drawingml/2006/main" noChangeAspect="1"/>
             </wp:cNvGraphicFramePr>
@@ -5741,11 +5683,11 @@
               <a:graphicData uri="http://schemas.openxmlformats.org/drawingml/2006/picture">
                 <pic:pic xmlns:pic="http://schemas.openxmlformats.org/drawingml/2006/picture">
                   <pic:nvPicPr>
-                    <pic:cNvPr id="1679446580" name="Picture 1" descr="A graph with a line and a point&#10;&#10;Description automatically generated"/>
+                    <pic:cNvPr id="742394818" name="Picture 1" descr="A graph with a blue line&#10;&#10;Description automatically generated"/>
                     <pic:cNvPicPr/>
                   </pic:nvPicPr>
                   <pic:blipFill>
-                    <a:blip r:embed="rId6"/>
+                    <a:blip r:embed="rId5"/>
                     <a:stretch>
                       <a:fillRect/>
                     </a:stretch>
@@ -5753,7 +5695,7 @@
                   <pic:spPr>
                     <a:xfrm>
                       <a:off x="0" y="0"/>
-                      <a:ext cx="3140148" cy="2355111"/>
+                      <a:ext cx="3055360" cy="2291886"/>
                     </a:xfrm>
                     <a:prstGeom prst="rect">
                       <a:avLst/>
@@ -5846,18 +5788,7 @@
                   <w:sz w:val="20"/>
                   <w:szCs w:val="20"/>
                 </w:rPr>
-                <m:t>=</m:t>
-              </m:r>
-              <m:r>
-                <m:rPr>
-                  <m:sty m:val="p"/>
-                </m:rPr>
-                <w:rPr>
-                  <w:rFonts w:ascii="Cambria Math" w:eastAsia="Courier10 BT" w:hAnsi="Cambria Math"/>
-                  <w:sz w:val="20"/>
-                  <w:szCs w:val="20"/>
-                </w:rPr>
-                <m:t>sin</m:t>
+                <m:t>=sin</m:t>
               </m:r>
             </m:fName>
             <m:e>
@@ -5881,18 +5812,7 @@
                       <w:sz w:val="20"/>
                       <w:szCs w:val="20"/>
                     </w:rPr>
-                    <m:t>2x</m:t>
-                  </m:r>
-                  <m:r>
-                    <m:rPr>
-                      <m:sty m:val="p"/>
-                    </m:rPr>
-                    <w:rPr>
-                      <w:rFonts w:ascii="Cambria Math" w:eastAsia="Courier10 BT" w:hAnsi="Cambria Math"/>
-                      <w:sz w:val="20"/>
-                      <w:szCs w:val="20"/>
-                    </w:rPr>
-                    <m:t>-</m:t>
+                    <m:t>2x-</m:t>
                   </m:r>
                   <m:f>
                     <m:fPr>
@@ -6072,10 +5992,10 @@
           <w:szCs w:val="20"/>
         </w:rPr>
         <w:drawing>
-          <wp:inline distT="0" distB="0" distL="0" distR="0" wp14:anchorId="076DEE8A" wp14:editId="1B1C62B0">
-            <wp:extent cx="3063833" cy="2297875"/>
-            <wp:effectExtent l="0" t="0" r="3810" b="7620"/>
-            <wp:docPr id="1117641652" name="Picture 1" descr="A graph with a line&#10;&#10;Description automatically generated"/>
+          <wp:inline distT="0" distB="0" distL="0" distR="0" wp14:anchorId="3D06477F" wp14:editId="27B7CF89">
+            <wp:extent cx="3098306" cy="2324100"/>
+            <wp:effectExtent l="0" t="0" r="6985" b="0"/>
+            <wp:docPr id="951274152" name="Picture 1" descr="A graph with a line and a dotted line&#10;&#10;Description automatically generated"/>
             <wp:cNvGraphicFramePr>
               <a:graphicFrameLocks xmlns:a="http://schemas.openxmlformats.org/drawingml/2006/main" noChangeAspect="1"/>
             </wp:cNvGraphicFramePr>
@@ -6083,7 +6003,50 @@
               <a:graphicData uri="http://schemas.openxmlformats.org/drawingml/2006/picture">
                 <pic:pic xmlns:pic="http://schemas.openxmlformats.org/drawingml/2006/picture">
                   <pic:nvPicPr>
-                    <pic:cNvPr id="1117641652" name="Picture 1" descr="A graph with a line&#10;&#10;Description automatically generated"/>
+                    <pic:cNvPr id="951274152" name="Picture 1" descr="A graph with a line and a dotted line&#10;&#10;Description automatically generated"/>
+                    <pic:cNvPicPr/>
+                  </pic:nvPicPr>
+                  <pic:blipFill>
+                    <a:blip r:embed="rId6"/>
+                    <a:stretch>
+                      <a:fillRect/>
+                    </a:stretch>
+                  </pic:blipFill>
+                  <pic:spPr>
+                    <a:xfrm>
+                      <a:off x="0" y="0"/>
+                      <a:ext cx="3114836" cy="2336499"/>
+                    </a:xfrm>
+                    <a:prstGeom prst="rect">
+                      <a:avLst/>
+                    </a:prstGeom>
+                  </pic:spPr>
+                </pic:pic>
+              </a:graphicData>
+            </a:graphic>
+          </wp:inline>
+        </w:drawing>
+      </w:r>
+      <w:r>
+        <w:rPr>
+          <w:rFonts w:asciiTheme="minorHAnsi" w:eastAsia="Courier10 BT" w:hAnsiTheme="minorHAnsi"/>
+          <w:color w:val="000000"/>
+          <w:sz w:val="20"/>
+          <w:szCs w:val="20"/>
+        </w:rPr>
+        <w:drawing>
+          <wp:inline distT="0" distB="0" distL="0" distR="0" wp14:anchorId="2BE4E990" wp14:editId="7921FA9E">
+            <wp:extent cx="3157563" cy="2368550"/>
+            <wp:effectExtent l="0" t="0" r="5080" b="0"/>
+            <wp:docPr id="342201191" name="Picture 1" descr="A graph with a line and a dotted line&#10;&#10;Description automatically generated"/>
+            <wp:cNvGraphicFramePr>
+              <a:graphicFrameLocks xmlns:a="http://schemas.openxmlformats.org/drawingml/2006/main" noChangeAspect="1"/>
+            </wp:cNvGraphicFramePr>
+            <a:graphic xmlns:a="http://schemas.openxmlformats.org/drawingml/2006/main">
+              <a:graphicData uri="http://schemas.openxmlformats.org/drawingml/2006/picture">
+                <pic:pic xmlns:pic="http://schemas.openxmlformats.org/drawingml/2006/picture">
+                  <pic:nvPicPr>
+                    <pic:cNvPr id="342201191" name="Picture 1" descr="A graph with a line and a dotted line&#10;&#10;Description automatically generated"/>
                     <pic:cNvPicPr/>
                   </pic:nvPicPr>
                   <pic:blipFill>
@@ -6095,50 +6058,7 @@
                   <pic:spPr>
                     <a:xfrm>
                       <a:off x="0" y="0"/>
-                      <a:ext cx="3091202" cy="2318402"/>
-                    </a:xfrm>
-                    <a:prstGeom prst="rect">
-                      <a:avLst/>
-                    </a:prstGeom>
-                  </pic:spPr>
-                </pic:pic>
-              </a:graphicData>
-            </a:graphic>
-          </wp:inline>
-        </w:drawing>
-      </w:r>
-      <w:r>
-        <w:rPr>
-          <w:rFonts w:asciiTheme="minorHAnsi" w:eastAsia="Courier10 BT" w:hAnsiTheme="minorHAnsi"/>
-          <w:color w:val="000000"/>
-          <w:sz w:val="20"/>
-          <w:szCs w:val="20"/>
-        </w:rPr>
-        <w:drawing>
-          <wp:inline distT="0" distB="0" distL="0" distR="0" wp14:anchorId="30F06B14" wp14:editId="17BDE10B">
-            <wp:extent cx="3032165" cy="2274124"/>
-            <wp:effectExtent l="0" t="0" r="0" b="0"/>
-            <wp:docPr id="1125620891" name="Picture 1" descr="A graph with a line&#10;&#10;Description automatically generated"/>
-            <wp:cNvGraphicFramePr>
-              <a:graphicFrameLocks xmlns:a="http://schemas.openxmlformats.org/drawingml/2006/main" noChangeAspect="1"/>
-            </wp:cNvGraphicFramePr>
-            <a:graphic xmlns:a="http://schemas.openxmlformats.org/drawingml/2006/main">
-              <a:graphicData uri="http://schemas.openxmlformats.org/drawingml/2006/picture">
-                <pic:pic xmlns:pic="http://schemas.openxmlformats.org/drawingml/2006/picture">
-                  <pic:nvPicPr>
-                    <pic:cNvPr id="1125620891" name="Picture 1" descr="A graph with a line&#10;&#10;Description automatically generated"/>
-                    <pic:cNvPicPr/>
-                  </pic:nvPicPr>
-                  <pic:blipFill>
-                    <a:blip r:embed="rId8"/>
-                    <a:stretch>
-                      <a:fillRect/>
-                    </a:stretch>
-                  </pic:blipFill>
-                  <pic:spPr>
-                    <a:xfrm>
-                      <a:off x="0" y="0"/>
-                      <a:ext cx="3043018" cy="2282264"/>
+                      <a:ext cx="3173250" cy="2380317"/>
                     </a:xfrm>
                     <a:prstGeom prst="rect">
                       <a:avLst/>
@@ -6414,29 +6334,7 @@
                 <w:sz w:val="20"/>
                 <w:szCs w:val="20"/>
               </w:rPr>
-              <m:t>(</m:t>
-            </m:r>
-            <m:r>
-              <m:rPr>
-                <m:sty m:val="p"/>
-              </m:rPr>
-              <w:rPr>
-                <w:rFonts w:ascii="Cambria Math" w:eastAsia="Courier10 BT" w:hAnsi="Cambria Math"/>
-                <w:sz w:val="20"/>
-                <w:szCs w:val="20"/>
-              </w:rPr>
-              <m:t>x</m:t>
-            </m:r>
-            <m:r>
-              <m:rPr>
-                <m:sty m:val="p"/>
-              </m:rPr>
-              <w:rPr>
-                <w:rFonts w:ascii="Cambria Math" w:eastAsia="Courier10 BT" w:hAnsi="Cambria Math"/>
-                <w:sz w:val="20"/>
-                <w:szCs w:val="20"/>
-              </w:rPr>
-              <m:t>-2)</m:t>
+              <m:t>(x-2)</m:t>
             </m:r>
           </m:sup>
         </m:sSup>
@@ -6449,8 +6347,263 @@
             <w:sz w:val="20"/>
             <w:szCs w:val="20"/>
           </w:rPr>
-          <m:t>-</m:t>
+          <m:t>-4</m:t>
         </m:r>
+      </m:oMath>
+      <w:r>
+        <w:rPr>
+          <w:rFonts w:asciiTheme="minorHAnsi" w:eastAsia="Courier10 BT" w:hAnsiTheme="minorHAnsi"/>
+          <w:i/>
+          <w:sz w:val="20"/>
+          <w:szCs w:val="20"/>
+        </w:rPr>
+        <w:t xml:space="preserve"> </w:t>
+      </w:r>
+    </w:p>
+    <w:p>
+      <w:pPr>
+        <w:jc w:val="both"/>
+        <w:rPr>
+          <w:rFonts w:asciiTheme="minorHAnsi" w:eastAsia="Courier10 BT" w:hAnsiTheme="minorHAnsi"/>
+          <w:i/>
+          <w:sz w:val="20"/>
+          <w:szCs w:val="20"/>
+        </w:rPr>
+      </w:pPr>
+    </w:p>
+    <w:p>
+      <w:pPr>
+        <w:jc w:val="both"/>
+        <w:rPr>
+          <w:rFonts w:asciiTheme="minorHAnsi" w:eastAsia="Courier10 BT" w:hAnsiTheme="minorHAnsi"/>
+          <w:i/>
+          <w:sz w:val="20"/>
+          <w:szCs w:val="20"/>
+        </w:rPr>
+        <w:sectPr>
+          <w:type w:val="continuous"/>
+          <w:pgSz w:w="11906" w:h="16838"/>
+          <w:pgMar w:top="1417" w:right="1417" w:bottom="1417" w:left="1417" w:header="708" w:footer="708" w:gutter="0"/>
+          <w:cols w:space="708"/>
+          <w:docGrid w:linePitch="360"/>
+        </w:sectPr>
+      </w:pPr>
+    </w:p>
+    <w:p>
+      <w:pPr>
+        <w:jc w:val="center"/>
+        <w:rPr>
+          <w:rFonts w:asciiTheme="minorHAnsi" w:eastAsia="Courier10 BT" w:hAnsiTheme="minorHAnsi"/>
+          <w:i/>
+          <w:sz w:val="20"/>
+          <w:szCs w:val="20"/>
+        </w:rPr>
+      </w:pPr>
+      <w:r>
+        <w:rPr>
+          <w:rFonts w:asciiTheme="minorHAnsi" w:eastAsia="Courier10 BT" w:hAnsiTheme="minorHAnsi"/>
+          <w:i/>
+          <w:sz w:val="20"/>
+          <w:szCs w:val="20"/>
+        </w:rPr>
+        <w:t>Zadany epsilon</w:t>
+      </w:r>
+    </w:p>
+    <w:p>
+      <w:pPr>
+        <w:jc w:val="center"/>
+        <w:rPr>
+          <w:rFonts w:asciiTheme="minorHAnsi" w:eastAsia="Courier10 BT" w:hAnsiTheme="minorHAnsi"/>
+          <w:i/>
+          <w:iCs/>
+          <w:color w:val="0000FF"/>
+          <w:sz w:val="20"/>
+          <w:szCs w:val="20"/>
+        </w:rPr>
+        <w:sectPr>
+          <w:type w:val="continuous"/>
+          <w:pgSz w:w="11906" w:h="16838"/>
+          <w:pgMar w:top="1417" w:right="1417" w:bottom="1417" w:left="1417" w:header="708" w:footer="708" w:gutter="0"/>
+          <w:cols w:num="2" w:space="708"/>
+          <w:docGrid w:linePitch="360"/>
+        </w:sectPr>
+      </w:pPr>
+      <w:r>
+        <w:rPr>
+          <w:rFonts w:asciiTheme="minorHAnsi" w:eastAsia="Courier10 BT" w:hAnsiTheme="minorHAnsi"/>
+          <w:i/>
+          <w:sz w:val="20"/>
+          <w:szCs w:val="20"/>
+        </w:rPr>
+        <w:t>Zadana liczba iteracji</w:t>
+      </w:r>
+    </w:p>
+    <w:p>
+      <w:pPr>
+        <w:jc w:val="both"/>
+        <w:rPr>
+          <w:rFonts w:asciiTheme="minorHAnsi" w:eastAsia="Courier10 BT" w:hAnsiTheme="minorHAnsi"/>
+          <w:color w:val="000000"/>
+          <w:sz w:val="20"/>
+          <w:szCs w:val="20"/>
+        </w:rPr>
+        <w:sectPr>
+          <w:type w:val="continuous"/>
+          <w:pgSz w:w="11906" w:h="16838"/>
+          <w:pgMar w:top="1417" w:right="1417" w:bottom="1417" w:left="1417" w:header="708" w:footer="708" w:gutter="0"/>
+          <w:cols w:space="708"/>
+          <w:docGrid w:linePitch="360"/>
+        </w:sectPr>
+      </w:pPr>
+    </w:p>
+    <w:p>
+      <w:pPr>
+        <w:jc w:val="both"/>
+        <w:rPr>
+          <w:rFonts w:asciiTheme="minorHAnsi" w:eastAsia="Courier10 BT" w:hAnsiTheme="minorHAnsi"/>
+          <w:color w:val="000000"/>
+          <w:sz w:val="20"/>
+          <w:szCs w:val="20"/>
+        </w:rPr>
+      </w:pPr>
+      <w:r>
+        <w:rPr>
+          <w:rFonts w:asciiTheme="minorHAnsi" w:eastAsia="Courier10 BT" w:hAnsiTheme="minorHAnsi"/>
+          <w:color w:val="000000"/>
+          <w:sz w:val="20"/>
+          <w:szCs w:val="20"/>
+        </w:rPr>
+        <w:drawing>
+          <wp:inline distT="0" distB="0" distL="0" distR="0" wp14:anchorId="7F2A61EE" wp14:editId="72E56800">
+            <wp:extent cx="3132167" cy="2349500"/>
+            <wp:effectExtent l="0" t="0" r="0" b="0"/>
+            <wp:docPr id="678317701" name="Picture 1" descr="A graph with a line and a dotted line&#10;&#10;Description automatically generated"/>
+            <wp:cNvGraphicFramePr>
+              <a:graphicFrameLocks xmlns:a="http://schemas.openxmlformats.org/drawingml/2006/main" noChangeAspect="1"/>
+            </wp:cNvGraphicFramePr>
+            <a:graphic xmlns:a="http://schemas.openxmlformats.org/drawingml/2006/main">
+              <a:graphicData uri="http://schemas.openxmlformats.org/drawingml/2006/picture">
+                <pic:pic xmlns:pic="http://schemas.openxmlformats.org/drawingml/2006/picture">
+                  <pic:nvPicPr>
+                    <pic:cNvPr id="678317701" name="Picture 1" descr="A graph with a line and a dotted line&#10;&#10;Description automatically generated"/>
+                    <pic:cNvPicPr/>
+                  </pic:nvPicPr>
+                  <pic:blipFill>
+                    <a:blip r:embed="rId8"/>
+                    <a:stretch>
+                      <a:fillRect/>
+                    </a:stretch>
+                  </pic:blipFill>
+                  <pic:spPr>
+                    <a:xfrm>
+                      <a:off x="0" y="0"/>
+                      <a:ext cx="3147330" cy="2360874"/>
+                    </a:xfrm>
+                    <a:prstGeom prst="rect">
+                      <a:avLst/>
+                    </a:prstGeom>
+                  </pic:spPr>
+                </pic:pic>
+              </a:graphicData>
+            </a:graphic>
+          </wp:inline>
+        </w:drawing>
+      </w:r>
+    </w:p>
+    <w:p>
+      <w:pPr>
+        <w:jc w:val="both"/>
+        <w:rPr>
+          <w:rFonts w:asciiTheme="minorHAnsi" w:eastAsia="Courier10 BT" w:hAnsiTheme="minorHAnsi"/>
+          <w:color w:val="000000"/>
+          <w:sz w:val="20"/>
+          <w:szCs w:val="20"/>
+        </w:rPr>
+      </w:pPr>
+      <w:r>
+        <w:rPr>
+          <w:rFonts w:asciiTheme="minorHAnsi" w:eastAsia="Courier10 BT" w:hAnsiTheme="minorHAnsi"/>
+          <w:color w:val="000000"/>
+          <w:sz w:val="20"/>
+          <w:szCs w:val="20"/>
+        </w:rPr>
+        <w:drawing>
+          <wp:inline distT="0" distB="0" distL="0" distR="0" wp14:anchorId="4AE61482" wp14:editId="791AFBCA">
+            <wp:extent cx="3199891" cy="2400300"/>
+            <wp:effectExtent l="0" t="0" r="635" b="0"/>
+            <wp:docPr id="81616528" name="Picture 1" descr="A graph with a line and a dotted line&#10;&#10;Description automatically generated"/>
+            <wp:cNvGraphicFramePr>
+              <a:graphicFrameLocks xmlns:a="http://schemas.openxmlformats.org/drawingml/2006/main" noChangeAspect="1"/>
+            </wp:cNvGraphicFramePr>
+            <a:graphic xmlns:a="http://schemas.openxmlformats.org/drawingml/2006/main">
+              <a:graphicData uri="http://schemas.openxmlformats.org/drawingml/2006/picture">
+                <pic:pic xmlns:pic="http://schemas.openxmlformats.org/drawingml/2006/picture">
+                  <pic:nvPicPr>
+                    <pic:cNvPr id="81616528" name="Picture 1" descr="A graph with a line and a dotted line&#10;&#10;Description automatically generated"/>
+                    <pic:cNvPicPr/>
+                  </pic:nvPicPr>
+                  <pic:blipFill>
+                    <a:blip r:embed="rId8"/>
+                    <a:stretch>
+                      <a:fillRect/>
+                    </a:stretch>
+                  </pic:blipFill>
+                  <pic:spPr>
+                    <a:xfrm>
+                      <a:off x="0" y="0"/>
+                      <a:ext cx="3216647" cy="2412869"/>
+                    </a:xfrm>
+                    <a:prstGeom prst="rect">
+                      <a:avLst/>
+                    </a:prstGeom>
+                  </pic:spPr>
+                </pic:pic>
+              </a:graphicData>
+            </a:graphic>
+          </wp:inline>
+        </w:drawing>
+      </w:r>
+    </w:p>
+    <w:p>
+      <w:pPr>
+        <w:jc w:val="both"/>
+        <w:rPr>
+          <w:rFonts w:asciiTheme="minorHAnsi" w:eastAsia="Courier10 BT" w:hAnsiTheme="minorHAnsi"/>
+          <w:color w:val="000000"/>
+          <w:sz w:val="20"/>
+          <w:szCs w:val="20"/>
+        </w:rPr>
+        <w:sectPr>
+          <w:type w:val="continuous"/>
+          <w:pgSz w:w="11906" w:h="16838"/>
+          <w:pgMar w:top="1417" w:right="1417" w:bottom="1417" w:left="1417" w:header="708" w:footer="708" w:gutter="0"/>
+          <w:cols w:num="2" w:space="708"/>
+          <w:docGrid w:linePitch="360"/>
+        </w:sectPr>
+      </w:pPr>
+    </w:p>
+    <w:p>
+      <w:pPr>
+        <w:jc w:val="both"/>
+        <w:rPr>
+          <w:rFonts w:asciiTheme="minorHAnsi" w:eastAsia="Courier10 BT" w:hAnsiTheme="minorHAnsi"/>
+          <w:color w:val="000000"/>
+          <w:sz w:val="20"/>
+          <w:szCs w:val="20"/>
+        </w:rPr>
+      </w:pPr>
+    </w:p>
+    <w:p>
+      <w:pPr>
+        <w:jc w:val="both"/>
+        <w:rPr>
+          <w:rFonts w:asciiTheme="minorHAnsi" w:eastAsia="Courier10 BT" w:hAnsiTheme="minorHAnsi"/>
+          <w:color w:val="000000"/>
+          <w:sz w:val="20"/>
+          <w:szCs w:val="20"/>
+        </w:rPr>
+      </w:pPr>
+      <m:oMath>
         <m:r>
           <m:rPr>
             <m:sty m:val="p"/>
@@ -6460,17 +6613,110 @@
             <w:sz w:val="20"/>
             <w:szCs w:val="20"/>
           </w:rPr>
-          <m:t>4</m:t>
+          <m:t>f</m:t>
+        </m:r>
+        <m:d>
+          <m:dPr>
+            <m:ctrlPr>
+              <w:rPr>
+                <w:rFonts w:ascii="Cambria Math" w:eastAsia="Courier10 BT" w:hAnsi="Cambria Math"/>
+                <w:sz w:val="20"/>
+                <w:szCs w:val="20"/>
+              </w:rPr>
+            </m:ctrlPr>
+          </m:dPr>
+          <m:e>
+            <m:r>
+              <m:rPr>
+                <m:sty m:val="p"/>
+              </m:rPr>
+              <w:rPr>
+                <w:rFonts w:ascii="Cambria Math" w:eastAsia="Courier10 BT" w:hAnsi="Cambria Math"/>
+                <w:sz w:val="20"/>
+                <w:szCs w:val="20"/>
+              </w:rPr>
+              <m:t>x</m:t>
+            </m:r>
+          </m:e>
+        </m:d>
+        <m:r>
+          <m:rPr>
+            <m:sty m:val="p"/>
+          </m:rPr>
+          <w:rPr>
+            <w:rFonts w:ascii="Cambria Math" w:eastAsia="Courier10 BT" w:hAnsi="Cambria Math"/>
+            <w:sz w:val="20"/>
+            <w:szCs w:val="20"/>
+          </w:rPr>
+          <m:t>=sin⁡(</m:t>
+        </m:r>
+        <m:sSup>
+          <m:sSupPr>
+            <m:ctrlPr>
+              <w:rPr>
+                <w:rFonts w:ascii="Cambria Math" w:eastAsia="Courier10 BT" w:hAnsi="Cambria Math"/>
+                <w:sz w:val="20"/>
+                <w:szCs w:val="20"/>
+              </w:rPr>
+            </m:ctrlPr>
+          </m:sSupPr>
+          <m:e>
+            <m:r>
+              <m:rPr>
+                <m:sty m:val="p"/>
+              </m:rPr>
+              <w:rPr>
+                <w:rFonts w:ascii="Cambria Math" w:eastAsia="Courier10 BT" w:hAnsi="Cambria Math"/>
+                <w:sz w:val="20"/>
+                <w:szCs w:val="20"/>
+              </w:rPr>
+              <m:t>2</m:t>
+            </m:r>
+            <m:r>
+              <m:rPr>
+                <m:sty m:val="p"/>
+              </m:rPr>
+              <w:rPr>
+                <w:rFonts w:ascii="Cambria Math" w:eastAsia="Courier10 BT" w:hAnsi="Cambria Math" w:hint="cs"/>
+                <w:sz w:val="20"/>
+                <w:szCs w:val="20"/>
+              </w:rPr>
+              <m:t>π</m:t>
+            </m:r>
+          </m:e>
+          <m:sup>
+            <m:r>
+              <m:rPr>
+                <m:sty m:val="p"/>
+              </m:rPr>
+              <w:rPr>
+                <w:rFonts w:ascii="Cambria Math" w:eastAsia="Courier10 BT" w:hAnsi="Cambria Math"/>
+                <w:sz w:val="20"/>
+                <w:szCs w:val="20"/>
+              </w:rPr>
+              <m:t>x</m:t>
+            </m:r>
+          </m:sup>
+        </m:sSup>
+        <m:r>
+          <m:rPr>
+            <m:sty m:val="p"/>
+          </m:rPr>
+          <w:rPr>
+            <w:rFonts w:ascii="Cambria Math" w:eastAsia="Courier10 BT" w:hAnsi="Cambria Math"/>
+            <w:sz w:val="20"/>
+            <w:szCs w:val="20"/>
+          </w:rPr>
+          <m:t>)</m:t>
         </m:r>
       </m:oMath>
       <w:r>
         <w:rPr>
           <w:rFonts w:asciiTheme="minorHAnsi" w:eastAsia="Courier10 BT" w:hAnsiTheme="minorHAnsi"/>
-          <w:i/>
-          <w:sz w:val="20"/>
-          <w:szCs w:val="20"/>
-        </w:rPr>
-        <w:t xml:space="preserve"> </w:t>
+          <w:sz w:val="20"/>
+          <w:szCs w:val="20"/>
+        </w:rPr>
+        <w:tab/>
       </w:r>
     </w:p>
     <w:p>
@@ -6533,6 +6779,28 @@
           <w:sz w:val="20"/>
           <w:szCs w:val="20"/>
         </w:rPr>
+      </w:pPr>
+      <w:r>
+        <w:rPr>
+          <w:rFonts w:asciiTheme="minorHAnsi" w:eastAsia="Courier10 BT" w:hAnsiTheme="minorHAnsi"/>
+          <w:i/>
+          <w:sz w:val="20"/>
+          <w:szCs w:val="20"/>
+        </w:rPr>
+        <w:t>Zadana liczba iteracji</w:t>
+      </w:r>
+    </w:p>
+    <w:p>
+      <w:pPr>
+        <w:jc w:val="both"/>
+        <w:rPr>
+          <w:rFonts w:asciiTheme="minorHAnsi" w:eastAsia="Courier10 BT" w:hAnsiTheme="minorHAnsi"/>
+          <w:i/>
+          <w:iCs/>
+          <w:color w:val="0000FF"/>
+          <w:sz w:val="20"/>
+          <w:szCs w:val="20"/>
+        </w:rPr>
         <w:sectPr>
           <w:type w:val="continuous"/>
           <w:pgSz w:w="11906" w:h="16838"/>
@@ -6541,15 +6809,6 @@
           <w:docGrid w:linePitch="360"/>
         </w:sectPr>
       </w:pPr>
-      <w:r>
-        <w:rPr>
-          <w:rFonts w:asciiTheme="minorHAnsi" w:eastAsia="Courier10 BT" w:hAnsiTheme="minorHAnsi"/>
-          <w:i/>
-          <w:sz w:val="20"/>
-          <w:szCs w:val="20"/>
-        </w:rPr>
-        <w:t>Zadana liczba iteracji</w:t>
-      </w:r>
     </w:p>
     <w:p>
       <w:pPr>
@@ -6571,7 +6830,7 @@
     </w:p>
     <w:p>
       <w:pPr>
-        <w:jc w:val="both"/>
+        <w:jc w:val="center"/>
         <w:rPr>
           <w:rFonts w:asciiTheme="minorHAnsi" w:eastAsia="Courier10 BT" w:hAnsiTheme="minorHAnsi"/>
           <w:color w:val="000000"/>
@@ -6587,10 +6846,10 @@
           <w:szCs w:val="20"/>
         </w:rPr>
         <w:drawing>
-          <wp:inline distT="0" distB="0" distL="0" distR="0" wp14:anchorId="6E37A70E" wp14:editId="3DD137FF">
-            <wp:extent cx="3079668" cy="2309751"/>
-            <wp:effectExtent l="0" t="0" r="6985" b="0"/>
-            <wp:docPr id="1944822618" name="Picture 1" descr="A graph with a line&#10;&#10;Description automatically generated"/>
+          <wp:inline distT="0" distB="0" distL="0" distR="0" wp14:anchorId="46C75FC1" wp14:editId="25DEDFC1">
+            <wp:extent cx="3055980" cy="2292350"/>
+            <wp:effectExtent l="0" t="0" r="0" b="0"/>
+            <wp:docPr id="207010658" name="Picture 1" descr="A graph with a blue line and red dots&#10;&#10;Description automatically generated"/>
             <wp:cNvGraphicFramePr>
               <a:graphicFrameLocks xmlns:a="http://schemas.openxmlformats.org/drawingml/2006/main" noChangeAspect="1"/>
             </wp:cNvGraphicFramePr>
@@ -6598,7 +6857,7 @@
               <a:graphicData uri="http://schemas.openxmlformats.org/drawingml/2006/picture">
                 <pic:pic xmlns:pic="http://schemas.openxmlformats.org/drawingml/2006/picture">
                   <pic:nvPicPr>
-                    <pic:cNvPr id="1944822618" name="Picture 1" descr="A graph with a line&#10;&#10;Description automatically generated"/>
+                    <pic:cNvPr id="207010658" name="Picture 1" descr="A graph with a blue line and red dots&#10;&#10;Description automatically generated"/>
                     <pic:cNvPicPr/>
                   </pic:nvPicPr>
                   <pic:blipFill>
@@ -6610,7 +6869,7 @@
                   <pic:spPr>
                     <a:xfrm>
                       <a:off x="0" y="0"/>
-                      <a:ext cx="3096146" cy="2322109"/>
+                      <a:ext cx="3062749" cy="2297427"/>
                     </a:xfrm>
                     <a:prstGeom prst="rect">
                       <a:avLst/>
@@ -6625,7 +6884,7 @@
     </w:p>
     <w:p>
       <w:pPr>
-        <w:jc w:val="both"/>
+        <w:jc w:val="center"/>
         <w:rPr>
           <w:rFonts w:asciiTheme="minorHAnsi" w:eastAsia="Courier10 BT" w:hAnsiTheme="minorHAnsi"/>
           <w:color w:val="000000"/>
@@ -6641,10 +6900,10 @@
           <w:szCs w:val="20"/>
         </w:rPr>
         <w:drawing>
-          <wp:inline distT="0" distB="0" distL="0" distR="0" wp14:anchorId="2C2F3523" wp14:editId="1B12C6FB">
-            <wp:extent cx="3123210" cy="2342408"/>
-            <wp:effectExtent l="0" t="0" r="1270" b="1270"/>
-            <wp:docPr id="1394851478" name="Picture 1" descr="A graph with a line&#10;&#10;Description automatically generated"/>
+          <wp:inline distT="0" distB="0" distL="0" distR="0" wp14:anchorId="292B332D" wp14:editId="3A030708">
+            <wp:extent cx="3092450" cy="2319707"/>
+            <wp:effectExtent l="0" t="0" r="0" b="4445"/>
+            <wp:docPr id="1883858513" name="Picture 1" descr="A graph with a blue line and green line&#10;&#10;Description automatically generated"/>
             <wp:cNvGraphicFramePr>
               <a:graphicFrameLocks xmlns:a="http://schemas.openxmlformats.org/drawingml/2006/main" noChangeAspect="1"/>
             </wp:cNvGraphicFramePr>
@@ -6652,7 +6911,7 @@
               <a:graphicData uri="http://schemas.openxmlformats.org/drawingml/2006/picture">
                 <pic:pic xmlns:pic="http://schemas.openxmlformats.org/drawingml/2006/picture">
                   <pic:nvPicPr>
-                    <pic:cNvPr id="1394851478" name="Picture 1" descr="A graph with a line&#10;&#10;Description automatically generated"/>
+                    <pic:cNvPr id="1883858513" name="Picture 1" descr="A graph with a blue line and green line&#10;&#10;Description automatically generated"/>
                     <pic:cNvPicPr/>
                   </pic:nvPicPr>
                   <pic:blipFill>
@@ -6664,7 +6923,7 @@
                   <pic:spPr>
                     <a:xfrm>
                       <a:off x="0" y="0"/>
-                      <a:ext cx="3145531" cy="2359149"/>
+                      <a:ext cx="3107415" cy="2330932"/>
                     </a:xfrm>
                     <a:prstGeom prst="rect">
                       <a:avLst/>
@@ -6679,7 +6938,7 @@
     </w:p>
     <w:p>
       <w:pPr>
-        <w:jc w:val="both"/>
+        <w:jc w:val="center"/>
         <w:rPr>
           <w:rFonts w:asciiTheme="minorHAnsi" w:eastAsia="Courier10 BT" w:hAnsiTheme="minorHAnsi"/>
           <w:color w:val="000000"/>
@@ -6697,386 +6956,6 @@
     </w:p>
     <w:p>
       <w:pPr>
-        <w:jc w:val="both"/>
-        <w:rPr>
-          <w:rFonts w:asciiTheme="minorHAnsi" w:eastAsia="Courier10 BT" w:hAnsiTheme="minorHAnsi"/>
-          <w:color w:val="000000"/>
-          <w:sz w:val="20"/>
-          <w:szCs w:val="20"/>
-        </w:rPr>
-      </w:pPr>
-    </w:p>
-    <w:p>
-      <w:pPr>
-        <w:jc w:val="both"/>
-        <w:rPr>
-          <w:rFonts w:asciiTheme="minorHAnsi" w:eastAsia="Courier10 BT" w:hAnsiTheme="minorHAnsi"/>
-          <w:color w:val="000000"/>
-          <w:sz w:val="20"/>
-          <w:szCs w:val="20"/>
-        </w:rPr>
-      </w:pPr>
-      <m:oMathPara>
-        <m:oMathParaPr>
-          <m:jc m:val="left"/>
-        </m:oMathParaPr>
-        <m:oMath>
-          <m:r>
-            <m:rPr>
-              <m:sty m:val="p"/>
-            </m:rPr>
-            <w:rPr>
-              <w:rFonts w:ascii="Cambria Math" w:eastAsia="Courier10 BT" w:hAnsi="Cambria Math"/>
-              <w:sz w:val="20"/>
-              <w:szCs w:val="20"/>
-            </w:rPr>
-            <m:t>f</m:t>
-          </m:r>
-          <m:d>
-            <m:dPr>
-              <m:ctrlPr>
-                <w:rPr>
-                  <w:rFonts w:ascii="Cambria Math" w:eastAsia="Courier10 BT" w:hAnsi="Cambria Math"/>
-                  <w:sz w:val="20"/>
-                  <w:szCs w:val="20"/>
-                </w:rPr>
-              </m:ctrlPr>
-            </m:dPr>
-            <m:e>
-              <m:r>
-                <m:rPr>
-                  <m:sty m:val="p"/>
-                </m:rPr>
-                <w:rPr>
-                  <w:rFonts w:ascii="Cambria Math" w:eastAsia="Courier10 BT" w:hAnsi="Cambria Math"/>
-                  <w:sz w:val="20"/>
-                  <w:szCs w:val="20"/>
-                </w:rPr>
-                <m:t>x</m:t>
-              </m:r>
-            </m:e>
-          </m:d>
-          <m:r>
-            <m:rPr>
-              <m:sty m:val="p"/>
-            </m:rPr>
-            <w:rPr>
-              <w:rFonts w:ascii="Cambria Math" w:eastAsia="Courier10 BT" w:hAnsi="Cambria Math"/>
-              <w:sz w:val="20"/>
-              <w:szCs w:val="20"/>
-            </w:rPr>
-            <m:t>=</m:t>
-          </m:r>
-          <m:r>
-            <m:rPr>
-              <m:sty m:val="p"/>
-            </m:rPr>
-            <w:rPr>
-              <w:rFonts w:ascii="Cambria Math" w:eastAsia="Courier10 BT" w:hAnsi="Cambria Math"/>
-              <w:sz w:val="20"/>
-              <w:szCs w:val="20"/>
-            </w:rPr>
-            <m:t>sin⁡(</m:t>
-          </m:r>
-          <m:sSup>
-            <m:sSupPr>
-              <m:ctrlPr>
-                <w:rPr>
-                  <w:rFonts w:ascii="Cambria Math" w:eastAsia="Courier10 BT" w:hAnsi="Cambria Math"/>
-                  <w:sz w:val="20"/>
-                  <w:szCs w:val="20"/>
-                </w:rPr>
-              </m:ctrlPr>
-            </m:sSupPr>
-            <m:e>
-              <m:r>
-                <m:rPr>
-                  <m:sty m:val="p"/>
-                </m:rPr>
-                <w:rPr>
-                  <w:rFonts w:ascii="Cambria Math" w:eastAsia="Courier10 BT" w:hAnsi="Cambria Math"/>
-                  <w:sz w:val="20"/>
-                  <w:szCs w:val="20"/>
-                </w:rPr>
-                <m:t>2</m:t>
-              </m:r>
-              <m:r>
-                <m:rPr>
-                  <m:sty m:val="p"/>
-                </m:rPr>
-                <w:rPr>
-                  <w:rFonts w:ascii="Cambria Math" w:eastAsia="Courier10 BT" w:hAnsi="Cambria Math" w:hint="cs"/>
-                  <w:sz w:val="20"/>
-                  <w:szCs w:val="20"/>
-                </w:rPr>
-                <m:t>π</m:t>
-              </m:r>
-            </m:e>
-            <m:sup>
-              <m:r>
-                <m:rPr>
-                  <m:sty m:val="p"/>
-                </m:rPr>
-                <w:rPr>
-                  <w:rFonts w:ascii="Cambria Math" w:eastAsia="Courier10 BT" w:hAnsi="Cambria Math"/>
-                  <w:sz w:val="20"/>
-                  <w:szCs w:val="20"/>
-                </w:rPr>
-                <m:t>x</m:t>
-              </m:r>
-            </m:sup>
-          </m:sSup>
-          <m:r>
-            <m:rPr>
-              <m:sty m:val="p"/>
-            </m:rPr>
-            <w:rPr>
-              <w:rFonts w:ascii="Cambria Math" w:eastAsia="Courier10 BT" w:hAnsi="Cambria Math"/>
-              <w:sz w:val="20"/>
-              <w:szCs w:val="20"/>
-            </w:rPr>
-            <m:t>)</m:t>
-          </m:r>
-        </m:oMath>
-      </m:oMathPara>
-    </w:p>
-    <w:p>
-      <w:pPr>
-        <w:jc w:val="both"/>
-        <w:rPr>
-          <w:rFonts w:asciiTheme="minorHAnsi" w:eastAsia="Courier10 BT" w:hAnsiTheme="minorHAnsi"/>
-          <w:i/>
-          <w:sz w:val="20"/>
-          <w:szCs w:val="20"/>
-        </w:rPr>
-      </w:pPr>
-    </w:p>
-    <w:p>
-      <w:pPr>
-        <w:jc w:val="both"/>
-        <w:rPr>
-          <w:rFonts w:asciiTheme="minorHAnsi" w:eastAsia="Courier10 BT" w:hAnsiTheme="minorHAnsi"/>
-          <w:i/>
-          <w:sz w:val="20"/>
-          <w:szCs w:val="20"/>
-        </w:rPr>
-        <w:sectPr>
-          <w:type w:val="continuous"/>
-          <w:pgSz w:w="11906" w:h="16838"/>
-          <w:pgMar w:top="1417" w:right="1417" w:bottom="1417" w:left="1417" w:header="708" w:footer="708" w:gutter="0"/>
-          <w:cols w:space="708"/>
-          <w:docGrid w:linePitch="360"/>
-        </w:sectPr>
-      </w:pPr>
-    </w:p>
-    <w:p>
-      <w:pPr>
-        <w:jc w:val="center"/>
-        <w:rPr>
-          <w:rFonts w:asciiTheme="minorHAnsi" w:eastAsia="Courier10 BT" w:hAnsiTheme="minorHAnsi"/>
-          <w:i/>
-          <w:sz w:val="20"/>
-          <w:szCs w:val="20"/>
-        </w:rPr>
-      </w:pPr>
-      <w:r>
-        <w:rPr>
-          <w:rFonts w:asciiTheme="minorHAnsi" w:eastAsia="Courier10 BT" w:hAnsiTheme="minorHAnsi"/>
-          <w:i/>
-          <w:sz w:val="20"/>
-          <w:szCs w:val="20"/>
-        </w:rPr>
-        <w:t>Zadany epsilon</w:t>
-      </w:r>
-    </w:p>
-    <w:p>
-      <w:pPr>
-        <w:jc w:val="center"/>
-        <w:rPr>
-          <w:rFonts w:asciiTheme="minorHAnsi" w:eastAsia="Courier10 BT" w:hAnsiTheme="minorHAnsi"/>
-          <w:i/>
-          <w:iCs/>
-          <w:color w:val="0000FF"/>
-          <w:sz w:val="20"/>
-          <w:szCs w:val="20"/>
-        </w:rPr>
-      </w:pPr>
-      <w:r>
-        <w:rPr>
-          <w:rFonts w:asciiTheme="minorHAnsi" w:eastAsia="Courier10 BT" w:hAnsiTheme="minorHAnsi"/>
-          <w:i/>
-          <w:sz w:val="20"/>
-          <w:szCs w:val="20"/>
-        </w:rPr>
-        <w:t>Zadana liczba iteracji</w:t>
-      </w:r>
-    </w:p>
-    <w:p>
-      <w:pPr>
-        <w:jc w:val="both"/>
-        <w:rPr>
-          <w:rFonts w:asciiTheme="minorHAnsi" w:eastAsia="Courier10 BT" w:hAnsiTheme="minorHAnsi"/>
-          <w:i/>
-          <w:iCs/>
-          <w:color w:val="0000FF"/>
-          <w:sz w:val="20"/>
-          <w:szCs w:val="20"/>
-        </w:rPr>
-        <w:sectPr>
-          <w:type w:val="continuous"/>
-          <w:pgSz w:w="11906" w:h="16838"/>
-          <w:pgMar w:top="1417" w:right="1417" w:bottom="1417" w:left="1417" w:header="708" w:footer="708" w:gutter="0"/>
-          <w:cols w:num="2" w:space="708"/>
-          <w:docGrid w:linePitch="360"/>
-        </w:sectPr>
-      </w:pPr>
-    </w:p>
-    <w:p>
-      <w:pPr>
-        <w:jc w:val="both"/>
-        <w:rPr>
-          <w:rFonts w:asciiTheme="minorHAnsi" w:eastAsia="Courier10 BT" w:hAnsiTheme="minorHAnsi"/>
-          <w:color w:val="000000"/>
-          <w:sz w:val="20"/>
-          <w:szCs w:val="20"/>
-        </w:rPr>
-        <w:sectPr>
-          <w:type w:val="continuous"/>
-          <w:pgSz w:w="11906" w:h="16838"/>
-          <w:pgMar w:top="1417" w:right="1417" w:bottom="1417" w:left="1417" w:header="708" w:footer="708" w:gutter="0"/>
-          <w:cols w:space="708"/>
-          <w:docGrid w:linePitch="360"/>
-        </w:sectPr>
-      </w:pPr>
-    </w:p>
-    <w:p>
-      <w:pPr>
-        <w:jc w:val="center"/>
-        <w:rPr>
-          <w:rFonts w:asciiTheme="minorHAnsi" w:eastAsia="Courier10 BT" w:hAnsiTheme="minorHAnsi"/>
-          <w:color w:val="000000"/>
-          <w:sz w:val="20"/>
-          <w:szCs w:val="20"/>
-        </w:rPr>
-      </w:pPr>
-      <w:r>
-        <w:rPr>
-          <w:rFonts w:asciiTheme="minorHAnsi" w:eastAsia="Courier10 BT" w:hAnsiTheme="minorHAnsi"/>
-          <w:color w:val="000000"/>
-          <w:sz w:val="20"/>
-          <w:szCs w:val="20"/>
-        </w:rPr>
-        <w:drawing>
-          <wp:inline distT="0" distB="0" distL="0" distR="0" wp14:anchorId="1CDD1709" wp14:editId="1405AB5C">
-            <wp:extent cx="3158178" cy="2368633"/>
-            <wp:effectExtent l="0" t="0" r="4445" b="0"/>
-            <wp:docPr id="1779079932" name="Picture 1" descr="A graph with a line&#10;&#10;Description automatically generated"/>
-            <wp:cNvGraphicFramePr>
-              <a:graphicFrameLocks xmlns:a="http://schemas.openxmlformats.org/drawingml/2006/main" noChangeAspect="1"/>
-            </wp:cNvGraphicFramePr>
-            <a:graphic xmlns:a="http://schemas.openxmlformats.org/drawingml/2006/main">
-              <a:graphicData uri="http://schemas.openxmlformats.org/drawingml/2006/picture">
-                <pic:pic xmlns:pic="http://schemas.openxmlformats.org/drawingml/2006/picture">
-                  <pic:nvPicPr>
-                    <pic:cNvPr id="1779079932" name="Picture 1" descr="A graph with a line&#10;&#10;Description automatically generated"/>
-                    <pic:cNvPicPr/>
-                  </pic:nvPicPr>
-                  <pic:blipFill>
-                    <a:blip r:embed="rId11"/>
-                    <a:stretch>
-                      <a:fillRect/>
-                    </a:stretch>
-                  </pic:blipFill>
-                  <pic:spPr>
-                    <a:xfrm>
-                      <a:off x="0" y="0"/>
-                      <a:ext cx="3176232" cy="2382173"/>
-                    </a:xfrm>
-                    <a:prstGeom prst="rect">
-                      <a:avLst/>
-                    </a:prstGeom>
-                  </pic:spPr>
-                </pic:pic>
-              </a:graphicData>
-            </a:graphic>
-          </wp:inline>
-        </w:drawing>
-      </w:r>
-    </w:p>
-    <w:p>
-      <w:pPr>
-        <w:jc w:val="center"/>
-        <w:rPr>
-          <w:rFonts w:asciiTheme="minorHAnsi" w:eastAsia="Courier10 BT" w:hAnsiTheme="minorHAnsi"/>
-          <w:color w:val="000000"/>
-          <w:sz w:val="20"/>
-          <w:szCs w:val="20"/>
-        </w:rPr>
-      </w:pPr>
-      <w:r>
-        <w:rPr>
-          <w:rFonts w:asciiTheme="minorHAnsi" w:eastAsia="Courier10 BT" w:hAnsiTheme="minorHAnsi"/>
-          <w:color w:val="000000"/>
-          <w:sz w:val="20"/>
-          <w:szCs w:val="20"/>
-        </w:rPr>
-        <w:drawing>
-          <wp:inline distT="0" distB="0" distL="0" distR="0" wp14:anchorId="7F34C884" wp14:editId="4039AC0F">
-            <wp:extent cx="3149608" cy="2362206"/>
-            <wp:effectExtent l="0" t="0" r="0" b="0"/>
-            <wp:docPr id="1916516683" name="Picture 1" descr="A graph with a line&#10;&#10;Description automatically generated"/>
-            <wp:cNvGraphicFramePr>
-              <a:graphicFrameLocks xmlns:a="http://schemas.openxmlformats.org/drawingml/2006/main" noChangeAspect="1"/>
-            </wp:cNvGraphicFramePr>
-            <a:graphic xmlns:a="http://schemas.openxmlformats.org/drawingml/2006/main">
-              <a:graphicData uri="http://schemas.openxmlformats.org/drawingml/2006/picture">
-                <pic:pic xmlns:pic="http://schemas.openxmlformats.org/drawingml/2006/picture">
-                  <pic:nvPicPr>
-                    <pic:cNvPr id="1916516683" name="Picture 1" descr="A graph with a line&#10;&#10;Description automatically generated"/>
-                    <pic:cNvPicPr/>
-                  </pic:nvPicPr>
-                  <pic:blipFill>
-                    <a:blip r:embed="rId12"/>
-                    <a:stretch>
-                      <a:fillRect/>
-                    </a:stretch>
-                  </pic:blipFill>
-                  <pic:spPr>
-                    <a:xfrm>
-                      <a:off x="0" y="0"/>
-                      <a:ext cx="3177635" cy="2383226"/>
-                    </a:xfrm>
-                    <a:prstGeom prst="rect">
-                      <a:avLst/>
-                    </a:prstGeom>
-                  </pic:spPr>
-                </pic:pic>
-              </a:graphicData>
-            </a:graphic>
-          </wp:inline>
-        </w:drawing>
-      </w:r>
-    </w:p>
-    <w:p>
-      <w:pPr>
-        <w:jc w:val="center"/>
-        <w:rPr>
-          <w:rFonts w:asciiTheme="minorHAnsi" w:eastAsia="Courier10 BT" w:hAnsiTheme="minorHAnsi"/>
-          <w:color w:val="000000"/>
-          <w:sz w:val="20"/>
-          <w:szCs w:val="20"/>
-        </w:rPr>
-        <w:sectPr>
-          <w:type w:val="continuous"/>
-          <w:pgSz w:w="11906" w:h="16838"/>
-          <w:pgMar w:top="1417" w:right="1417" w:bottom="1417" w:left="1417" w:header="708" w:footer="708" w:gutter="0"/>
-          <w:cols w:num="2" w:space="708"/>
-          <w:docGrid w:linePitch="360"/>
-        </w:sectPr>
-      </w:pPr>
-    </w:p>
-    <w:p>
-      <w:pPr>
         <w:jc w:val="center"/>
         <w:rPr>
           <w:rFonts w:asciiTheme="minorHAnsi" w:eastAsia="Courier10 BT" w:hAnsiTheme="minorHAnsi"/>
@@ -7214,8 +7093,150 @@
           <w:sz w:val="20"/>
           <w:szCs w:val="20"/>
         </w:rPr>
-        <w:t xml:space="preserve">Dla funkcji wielomianowej i wykładniczej metoda bisekcji osiąga założoną dokładność dla mniejszej ilości iteracji niż metoda falsi, natomiast jest wolniejsza w przypadku funkcji trygonometrycznej i złożonej </w:t>
-      </w:r>
+        <w:t xml:space="preserve">Dla </w:t>
+      </w:r>
+      <w:r>
+        <w:rPr>
+          <w:rFonts w:asciiTheme="minorHAnsi" w:hAnsiTheme="minorHAnsi"/>
+          <w:sz w:val="20"/>
+          <w:szCs w:val="20"/>
+        </w:rPr>
+        <w:t>zadanej dokładności metoda falsi jest dokładniejsza, ale w funkcji wielomianowej i wykładniczej do osiągnięcia warunku stopu potrzebuje więcej iteracji, natomiast w wariancie z zadaną liczbą iteracji jest odwrotnie</w:t>
+      </w:r>
+    </w:p>
+    <w:p>
+      <w:pPr>
+        <w:pStyle w:val="ListParagraph"/>
+        <w:numPr>
+          <w:ilvl w:val="0"/>
+          <w:numId w:val="3"/>
+        </w:numPr>
+      </w:pPr>
+      <w:r>
+        <w:rPr>
+          <w:rFonts w:asciiTheme="minorHAnsi" w:hAnsiTheme="minorHAnsi"/>
+          <w:sz w:val="20"/>
+          <w:szCs w:val="20"/>
+        </w:rPr>
+        <w:t>Przy metodzie falsi ważny jest przedział oraz epsilon jaki wybiera użytkownik, gdyż przy błędnych danych</w:t>
+      </w:r>
+      <w:r>
+        <w:rPr>
+          <w:rFonts w:asciiTheme="minorHAnsi" w:hAnsiTheme="minorHAnsi"/>
+          <w:sz w:val="20"/>
+          <w:szCs w:val="20"/>
+        </w:rPr>
+        <w:t xml:space="preserve"> (</w:t>
+      </w:r>
+      <w:r>
+        <w:rPr>
+          <w:rFonts w:asciiTheme="minorHAnsi" w:hAnsiTheme="minorHAnsi"/>
+          <w:sz w:val="20"/>
+          <w:szCs w:val="20"/>
+        </w:rPr>
+        <w:t xml:space="preserve">na </w:t>
+      </w:r>
+      <w:r>
+        <w:rPr>
+          <w:rFonts w:asciiTheme="minorHAnsi" w:hAnsiTheme="minorHAnsi"/>
+          <w:sz w:val="20"/>
+          <w:szCs w:val="20"/>
+        </w:rPr>
+        <w:t>przykład,</w:t>
+      </w:r>
+      <w:r>
+        <w:rPr>
+          <w:rFonts w:asciiTheme="minorHAnsi" w:hAnsiTheme="minorHAnsi"/>
+          <w:sz w:val="20"/>
+          <w:szCs w:val="20"/>
+        </w:rPr>
+        <w:t xml:space="preserve"> gdy funkcja ma punkt przegi</w:t>
+      </w:r>
+      <w:r>
+        <w:rPr>
+          <w:rFonts w:asciiTheme="minorHAnsi" w:hAnsiTheme="minorHAnsi" w:hint="cs"/>
+          <w:sz w:val="20"/>
+          <w:szCs w:val="20"/>
+        </w:rPr>
+        <w:t>ę</w:t>
+      </w:r>
+      <w:r>
+        <w:rPr>
+          <w:rFonts w:asciiTheme="minorHAnsi" w:hAnsiTheme="minorHAnsi"/>
+          <w:sz w:val="20"/>
+          <w:szCs w:val="20"/>
+        </w:rPr>
+        <w:t>cia wewn</w:t>
+      </w:r>
+      <w:r>
+        <w:rPr>
+          <w:rFonts w:asciiTheme="minorHAnsi" w:hAnsiTheme="minorHAnsi" w:hint="cs"/>
+          <w:sz w:val="20"/>
+          <w:szCs w:val="20"/>
+        </w:rPr>
+        <w:t>ą</w:t>
+      </w:r>
+      <w:r>
+        <w:rPr>
+          <w:rFonts w:asciiTheme="minorHAnsi" w:hAnsiTheme="minorHAnsi"/>
+          <w:sz w:val="20"/>
+          <w:szCs w:val="20"/>
+        </w:rPr>
+        <w:t>trz przedzia</w:t>
+      </w:r>
+      <w:r>
+        <w:rPr>
+          <w:rFonts w:asciiTheme="minorHAnsi" w:hAnsiTheme="minorHAnsi" w:hint="cs"/>
+          <w:sz w:val="20"/>
+          <w:szCs w:val="20"/>
+        </w:rPr>
+        <w:t>ł</w:t>
+      </w:r>
+      <w:r>
+        <w:rPr>
+          <w:rFonts w:asciiTheme="minorHAnsi" w:hAnsiTheme="minorHAnsi"/>
+          <w:sz w:val="20"/>
+          <w:szCs w:val="20"/>
+        </w:rPr>
+        <w:t>u lub jest bardzo stroma</w:t>
+      </w:r>
+      <w:r>
+        <w:rPr>
+          <w:rFonts w:asciiTheme="minorHAnsi" w:hAnsiTheme="minorHAnsi"/>
+          <w:sz w:val="20"/>
+          <w:szCs w:val="20"/>
+        </w:rPr>
+        <w:t>)</w:t>
+      </w:r>
+      <w:r>
+        <w:rPr>
+          <w:rFonts w:asciiTheme="minorHAnsi" w:hAnsiTheme="minorHAnsi"/>
+          <w:sz w:val="20"/>
+          <w:szCs w:val="20"/>
+        </w:rPr>
+        <w:t xml:space="preserve"> określenie miejsca zerowego</w:t>
+      </w:r>
+      <w:r>
+        <w:rPr>
+          <w:rFonts w:asciiTheme="minorHAnsi" w:hAnsiTheme="minorHAnsi"/>
+          <w:sz w:val="20"/>
+          <w:szCs w:val="20"/>
+        </w:rPr>
+        <w:t xml:space="preserve"> może być nie</w:t>
+      </w:r>
+      <w:r>
+        <w:rPr>
+          <w:rFonts w:asciiTheme="minorHAnsi" w:hAnsiTheme="minorHAnsi"/>
+          <w:sz w:val="20"/>
+          <w:szCs w:val="20"/>
+        </w:rPr>
+        <w:t>możliwe</w:t>
+      </w:r>
+    </w:p>
+    <w:p>
+      <w:pPr>
+        <w:pStyle w:val="ListParagraph"/>
+      </w:pPr>
     </w:p>
     <w:sectPr>
       <w:type w:val="continuous"/>

</xml_diff>

<commit_message>
Numerki, Zadanie 1 - aktualizacja sprawozdania
</commit_message>
<xml_diff>
--- a/Numerki/Zadanie_1/sprawozdanie.docx
+++ b/Numerki/Zadanie_1/sprawozdanie.docx
@@ -1635,7 +1635,27 @@
           <w:sz w:val="20"/>
           <w:szCs w:val="20"/>
         </w:rPr>
-        <w:t xml:space="preserve">Znalezienie środka przedziału </w:t>
+        <w:t xml:space="preserve">Znalezienie </w:t>
+      </w:r>
+      <w:r>
+        <w:rPr>
+          <w:rFonts w:asciiTheme="minorHAnsi" w:eastAsia="Courier10 BT" w:hAnsiTheme="minorHAnsi"/>
+          <w:i/>
+          <w:iCs/>
+          <w:sz w:val="20"/>
+          <w:szCs w:val="20"/>
+        </w:rPr>
+        <w:t xml:space="preserve">punktu przecięcia się cięciwy łączącej punkty a i b z osią OX </w:t>
+      </w:r>
+      <w:r>
+        <w:rPr>
+          <w:rFonts w:asciiTheme="minorHAnsi" w:eastAsia="Courier10 BT" w:hAnsiTheme="minorHAnsi"/>
+          <w:i/>
+          <w:iCs/>
+          <w:sz w:val="20"/>
+          <w:szCs w:val="20"/>
+        </w:rPr>
+        <w:t xml:space="preserve"> </w:t>
       </w:r>
       <m:oMath>
         <m:sSub>
@@ -1916,8 +1936,8 @@
     <w:tbl>
       <w:tblPr>
         <w:tblStyle w:val="TableGrid"/>
-        <w:tblW w:w="11130" w:type="dxa"/>
-        <w:tblInd w:w="-983" w:type="dxa"/>
+        <w:tblW w:w="11184" w:type="dxa"/>
+        <w:tblInd w:w="-1060" w:type="dxa"/>
         <w:tblLayout w:type="fixed"/>
         <w:tblCellMar>
           <w:top w:w="57" w:type="dxa"/>
@@ -1933,11 +1953,11 @@
         <w:gridCol w:w="425"/>
         <w:gridCol w:w="709"/>
         <w:gridCol w:w="851"/>
-        <w:gridCol w:w="2126"/>
-        <w:gridCol w:w="709"/>
-        <w:gridCol w:w="2126"/>
-        <w:gridCol w:w="709"/>
-        <w:gridCol w:w="1221"/>
+        <w:gridCol w:w="2268"/>
+        <w:gridCol w:w="708"/>
+        <w:gridCol w:w="2127"/>
+        <w:gridCol w:w="708"/>
+        <w:gridCol w:w="1134"/>
       </w:tblGrid>
       <w:tr>
         <w:trPr>
@@ -2096,7 +2116,7 @@
         </w:tc>
         <w:tc>
           <w:tcPr>
-            <w:tcW w:w="6891" w:type="dxa"/>
+            <w:tcW w:w="6945" w:type="dxa"/>
             <w:gridSpan w:val="5"/>
             <w:shd w:val="clear" w:color="auto" w:fill="D1D1D1" w:themeFill="background2" w:themeFillShade="E6"/>
             <w:vAlign w:val="center"/>
@@ -2250,6 +2270,32 @@
         </w:tc>
         <w:tc>
           <w:tcPr>
+            <w:tcW w:w="2976" w:type="dxa"/>
+            <w:gridSpan w:val="2"/>
+            <w:shd w:val="clear" w:color="auto" w:fill="D1D1D1" w:themeFill="background2" w:themeFillShade="E6"/>
+            <w:vAlign w:val="center"/>
+          </w:tcPr>
+          <w:p>
+            <w:pPr>
+              <w:jc w:val="center"/>
+              <w:rPr>
+                <w:rFonts w:asciiTheme="minorHAnsi" w:eastAsia="Courier10 BT" w:hAnsiTheme="minorHAnsi"/>
+                <w:sz w:val="20"/>
+                <w:szCs w:val="20"/>
+              </w:rPr>
+            </w:pPr>
+            <w:r>
+              <w:rPr>
+                <w:rFonts w:asciiTheme="minorHAnsi" w:eastAsia="Courier10 BT" w:hAnsiTheme="minorHAnsi"/>
+                <w:sz w:val="20"/>
+                <w:szCs w:val="20"/>
+              </w:rPr>
+              <w:t>Metoda bisekcji</w:t>
+            </w:r>
+          </w:p>
+        </w:tc>
+        <w:tc>
+          <w:tcPr>
             <w:tcW w:w="2835" w:type="dxa"/>
             <w:gridSpan w:val="2"/>
             <w:shd w:val="clear" w:color="auto" w:fill="D1D1D1" w:themeFill="background2" w:themeFillShade="E6"/>
@@ -2270,39 +2316,13 @@
                 <w:sz w:val="20"/>
                 <w:szCs w:val="20"/>
               </w:rPr>
-              <w:t>Metoda bisekcji</w:t>
-            </w:r>
-          </w:p>
-        </w:tc>
-        <w:tc>
-          <w:tcPr>
-            <w:tcW w:w="2835" w:type="dxa"/>
-            <w:gridSpan w:val="2"/>
-            <w:shd w:val="clear" w:color="auto" w:fill="D1D1D1" w:themeFill="background2" w:themeFillShade="E6"/>
-            <w:vAlign w:val="center"/>
-          </w:tcPr>
-          <w:p>
-            <w:pPr>
-              <w:jc w:val="center"/>
-              <w:rPr>
-                <w:rFonts w:asciiTheme="minorHAnsi" w:eastAsia="Courier10 BT" w:hAnsiTheme="minorHAnsi"/>
-                <w:sz w:val="20"/>
-                <w:szCs w:val="20"/>
-              </w:rPr>
-            </w:pPr>
-            <w:r>
-              <w:rPr>
-                <w:rFonts w:asciiTheme="minorHAnsi" w:eastAsia="Courier10 BT" w:hAnsiTheme="minorHAnsi"/>
-                <w:sz w:val="20"/>
-                <w:szCs w:val="20"/>
-              </w:rPr>
               <w:t>Metoda falsi</w:t>
             </w:r>
           </w:p>
         </w:tc>
         <w:tc>
           <w:tcPr>
-            <w:tcW w:w="1221" w:type="dxa"/>
+            <w:tcW w:w="1134" w:type="dxa"/>
             <w:vMerge w:val="restart"/>
             <w:shd w:val="clear" w:color="auto" w:fill="D1D1D1" w:themeFill="background2" w:themeFillShade="E6"/>
             <w:vAlign w:val="center"/>
@@ -2438,7 +2458,7 @@
         </w:tc>
         <w:tc>
           <w:tcPr>
-            <w:tcW w:w="2126" w:type="dxa"/>
+            <w:tcW w:w="2268" w:type="dxa"/>
             <w:tcBorders>
               <w:bottom w:val="single" w:sz="4" w:space="0" w:color="auto"/>
             </w:tcBorders>
@@ -2466,7 +2486,7 @@
         </w:tc>
         <w:tc>
           <w:tcPr>
-            <w:tcW w:w="709" w:type="dxa"/>
+            <w:tcW w:w="708" w:type="dxa"/>
             <w:tcBorders>
               <w:bottom w:val="single" w:sz="4" w:space="0" w:color="auto"/>
             </w:tcBorders>
@@ -2494,7 +2514,7 @@
         </w:tc>
         <w:tc>
           <w:tcPr>
-            <w:tcW w:w="2126" w:type="dxa"/>
+            <w:tcW w:w="2127" w:type="dxa"/>
             <w:tcBorders>
               <w:bottom w:val="single" w:sz="4" w:space="0" w:color="auto"/>
             </w:tcBorders>
@@ -2522,7 +2542,7 @@
         </w:tc>
         <w:tc>
           <w:tcPr>
-            <w:tcW w:w="709" w:type="dxa"/>
+            <w:tcW w:w="708" w:type="dxa"/>
             <w:tcBorders>
               <w:bottom w:val="single" w:sz="4" w:space="0" w:color="auto"/>
             </w:tcBorders>
@@ -2550,7 +2570,7 @@
         </w:tc>
         <w:tc>
           <w:tcPr>
-            <w:tcW w:w="1221" w:type="dxa"/>
+            <w:tcW w:w="1134" w:type="dxa"/>
             <w:vMerge/>
             <w:tcBorders>
               <w:bottom w:val="single" w:sz="4" w:space="0" w:color="auto"/>
@@ -2797,7 +2817,7 @@
         </w:tc>
         <w:tc>
           <w:tcPr>
-            <w:tcW w:w="2126" w:type="dxa"/>
+            <w:tcW w:w="2268" w:type="dxa"/>
             <w:shd w:val="clear" w:color="auto" w:fill="FFFFFF" w:themeFill="background1"/>
             <w:vAlign w:val="center"/>
           </w:tcPr>
@@ -2826,7 +2846,7 @@
         </w:tc>
         <w:tc>
           <w:tcPr>
-            <w:tcW w:w="709" w:type="dxa"/>
+            <w:tcW w:w="708" w:type="dxa"/>
             <w:shd w:val="clear" w:color="auto" w:fill="FFFFFF" w:themeFill="background1"/>
             <w:vAlign w:val="center"/>
           </w:tcPr>
@@ -2855,7 +2875,7 @@
         </w:tc>
         <w:tc>
           <w:tcPr>
-            <w:tcW w:w="2126" w:type="dxa"/>
+            <w:tcW w:w="2127" w:type="dxa"/>
             <w:shd w:val="clear" w:color="auto" w:fill="FFFFFF" w:themeFill="background1"/>
             <w:vAlign w:val="center"/>
           </w:tcPr>
@@ -2876,23 +2896,7 @@
                     <w:sz w:val="20"/>
                     <w:szCs w:val="20"/>
                   </w:rPr>
-                  <m:t>2</m:t>
-                </m:r>
-                <m:r>
-                  <w:rPr>
-                    <w:rFonts w:ascii="Cambria Math" w:hAnsi="Cambria Math"/>
-                    <w:sz w:val="20"/>
-                    <w:szCs w:val="20"/>
-                  </w:rPr>
-                  <m:t>,</m:t>
-                </m:r>
-                <m:r>
-                  <w:rPr>
-                    <w:rFonts w:ascii="Cambria Math" w:hAnsi="Cambria Math"/>
-                    <w:sz w:val="20"/>
-                    <w:szCs w:val="20"/>
-                  </w:rPr>
-                  <m:t>9990018144862574</m:t>
+                  <m:t>2,9990018144862574</m:t>
                 </m:r>
               </m:oMath>
             </m:oMathPara>
@@ -2900,7 +2904,7 @@
         </w:tc>
         <w:tc>
           <w:tcPr>
-            <w:tcW w:w="709" w:type="dxa"/>
+            <w:tcW w:w="708" w:type="dxa"/>
             <w:shd w:val="clear" w:color="auto" w:fill="FFFFFF" w:themeFill="background1"/>
             <w:vAlign w:val="center"/>
           </w:tcPr>
@@ -2929,7 +2933,7 @@
         </w:tc>
         <w:tc>
           <w:tcPr>
-            <w:tcW w:w="1221" w:type="dxa"/>
+            <w:tcW w:w="1134" w:type="dxa"/>
             <w:vMerge w:val="restart"/>
             <w:tcBorders>
               <w:bottom w:val="single" w:sz="12" w:space="0" w:color="auto"/>
@@ -3078,7 +3082,7 @@
         </w:tc>
         <w:tc>
           <w:tcPr>
-            <w:tcW w:w="2126" w:type="dxa"/>
+            <w:tcW w:w="2268" w:type="dxa"/>
             <w:tcBorders>
               <w:bottom w:val="single" w:sz="12" w:space="0" w:color="auto"/>
             </w:tcBorders>
@@ -3110,7 +3114,7 @@
         </w:tc>
         <w:tc>
           <w:tcPr>
-            <w:tcW w:w="709" w:type="dxa"/>
+            <w:tcW w:w="708" w:type="dxa"/>
             <w:tcBorders>
               <w:bottom w:val="single" w:sz="12" w:space="0" w:color="auto"/>
             </w:tcBorders>
@@ -3142,7 +3146,7 @@
         </w:tc>
         <w:tc>
           <w:tcPr>
-            <w:tcW w:w="2126" w:type="dxa"/>
+            <w:tcW w:w="2127" w:type="dxa"/>
             <w:tcBorders>
               <w:bottom w:val="single" w:sz="12" w:space="0" w:color="auto"/>
             </w:tcBorders>
@@ -3174,7 +3178,7 @@
         </w:tc>
         <w:tc>
           <w:tcPr>
-            <w:tcW w:w="709" w:type="dxa"/>
+            <w:tcW w:w="708" w:type="dxa"/>
             <w:tcBorders>
               <w:bottom w:val="single" w:sz="12" w:space="0" w:color="auto"/>
             </w:tcBorders>
@@ -3206,7 +3210,7 @@
         </w:tc>
         <w:tc>
           <w:tcPr>
-            <w:tcW w:w="1221" w:type="dxa"/>
+            <w:tcW w:w="1134" w:type="dxa"/>
             <w:vMerge/>
             <w:tcBorders>
               <w:bottom w:val="single" w:sz="12" w:space="0" w:color="auto"/>
@@ -3430,7 +3434,15 @@
                     <w:sz w:val="20"/>
                     <w:szCs w:val="20"/>
                   </w:rPr>
-                  <m:t>0,0005</m:t>
+                  <m:t>0,000</m:t>
+                </m:r>
+                <m:r>
+                  <w:rPr>
+                    <w:rFonts w:ascii="Cambria Math" w:hAnsi="Cambria Math"/>
+                    <w:sz w:val="20"/>
+                    <w:szCs w:val="20"/>
+                  </w:rPr>
+                  <m:t>1</m:t>
                 </m:r>
               </m:oMath>
             </m:oMathPara>
@@ -3458,7 +3470,7 @@
         </w:tc>
         <w:tc>
           <w:tcPr>
-            <w:tcW w:w="2126" w:type="dxa"/>
+            <w:tcW w:w="2268" w:type="dxa"/>
             <w:tcBorders>
               <w:top w:val="single" w:sz="12" w:space="0" w:color="auto"/>
             </w:tcBorders>
@@ -3482,7 +3494,15 @@
                     <w:sz w:val="20"/>
                     <w:szCs w:val="20"/>
                   </w:rPr>
-                  <m:t xml:space="preserve"> 0,24946289062500004</m:t>
+                  <m:t xml:space="preserve"> 0,</m:t>
+                </m:r>
+                <m:r>
+                  <w:rPr>
+                    <w:rFonts w:ascii="Cambria Math" w:hAnsi="Cambria Math"/>
+                    <w:sz w:val="20"/>
+                    <w:szCs w:val="20"/>
+                  </w:rPr>
+                  <m:t>25001220703125004</m:t>
                 </m:r>
               </m:oMath>
             </m:oMathPara>
@@ -3490,7 +3510,7 @@
         </w:tc>
         <w:tc>
           <w:tcPr>
-            <w:tcW w:w="709" w:type="dxa"/>
+            <w:tcW w:w="708" w:type="dxa"/>
             <w:tcBorders>
               <w:top w:val="single" w:sz="12" w:space="0" w:color="auto"/>
             </w:tcBorders>
@@ -3514,7 +3534,15 @@
                     <w:sz w:val="20"/>
                     <w:szCs w:val="20"/>
                   </w:rPr>
-                  <m:t>12</m:t>
+                  <m:t>1</m:t>
+                </m:r>
+                <m:r>
+                  <w:rPr>
+                    <w:rFonts w:ascii="Cambria Math" w:eastAsia="Courier10 BT" w:hAnsi="Cambria Math"/>
+                    <w:sz w:val="20"/>
+                    <w:szCs w:val="20"/>
+                  </w:rPr>
+                  <m:t>4</m:t>
                 </m:r>
               </m:oMath>
             </m:oMathPara>
@@ -3522,7 +3550,7 @@
         </w:tc>
         <w:tc>
           <w:tcPr>
-            <w:tcW w:w="2126" w:type="dxa"/>
+            <w:tcW w:w="2127" w:type="dxa"/>
             <w:tcBorders>
               <w:top w:val="single" w:sz="12" w:space="0" w:color="auto"/>
             </w:tcBorders>
@@ -3562,7 +3590,7 @@
         </w:tc>
         <w:tc>
           <w:tcPr>
-            <w:tcW w:w="709" w:type="dxa"/>
+            <w:tcW w:w="708" w:type="dxa"/>
             <w:tcBorders>
               <w:top w:val="single" w:sz="12" w:space="0" w:color="auto"/>
             </w:tcBorders>
@@ -3594,7 +3622,7 @@
         </w:tc>
         <w:tc>
           <w:tcPr>
-            <w:tcW w:w="1221" w:type="dxa"/>
+            <w:tcW w:w="1134" w:type="dxa"/>
             <w:vMerge w:val="restart"/>
             <w:tcBorders>
               <w:top w:val="single" w:sz="12" w:space="0" w:color="auto"/>
@@ -3744,7 +3772,7 @@
         </w:tc>
         <w:tc>
           <w:tcPr>
-            <w:tcW w:w="2126" w:type="dxa"/>
+            <w:tcW w:w="2268" w:type="dxa"/>
             <w:tcBorders>
               <w:bottom w:val="single" w:sz="12" w:space="0" w:color="auto"/>
             </w:tcBorders>
@@ -3776,7 +3804,7 @@
         </w:tc>
         <w:tc>
           <w:tcPr>
-            <w:tcW w:w="709" w:type="dxa"/>
+            <w:tcW w:w="708" w:type="dxa"/>
             <w:tcBorders>
               <w:bottom w:val="single" w:sz="12" w:space="0" w:color="auto"/>
             </w:tcBorders>
@@ -3808,7 +3836,7 @@
         </w:tc>
         <w:tc>
           <w:tcPr>
-            <w:tcW w:w="2126" w:type="dxa"/>
+            <w:tcW w:w="2127" w:type="dxa"/>
             <w:tcBorders>
               <w:bottom w:val="single" w:sz="12" w:space="0" w:color="auto"/>
             </w:tcBorders>
@@ -3840,7 +3868,7 @@
         </w:tc>
         <w:tc>
           <w:tcPr>
-            <w:tcW w:w="709" w:type="dxa"/>
+            <w:tcW w:w="708" w:type="dxa"/>
             <w:tcBorders>
               <w:bottom w:val="single" w:sz="12" w:space="0" w:color="auto"/>
             </w:tcBorders>
@@ -3872,7 +3900,7 @@
         </w:tc>
         <w:tc>
           <w:tcPr>
-            <w:tcW w:w="1221" w:type="dxa"/>
+            <w:tcW w:w="1134" w:type="dxa"/>
             <w:vMerge/>
             <w:tcBorders>
               <w:bottom w:val="single" w:sz="12" w:space="0" w:color="auto"/>
@@ -4085,7 +4113,7 @@
         </w:tc>
         <w:tc>
           <w:tcPr>
-            <w:tcW w:w="2126" w:type="dxa"/>
+            <w:tcW w:w="2268" w:type="dxa"/>
             <w:tcBorders>
               <w:top w:val="single" w:sz="12" w:space="0" w:color="auto"/>
             </w:tcBorders>
@@ -4117,7 +4145,7 @@
         </w:tc>
         <w:tc>
           <w:tcPr>
-            <w:tcW w:w="709" w:type="dxa"/>
+            <w:tcW w:w="708" w:type="dxa"/>
             <w:tcBorders>
               <w:top w:val="single" w:sz="12" w:space="0" w:color="auto"/>
             </w:tcBorders>
@@ -4149,7 +4177,7 @@
         </w:tc>
         <w:tc>
           <w:tcPr>
-            <w:tcW w:w="2126" w:type="dxa"/>
+            <w:tcW w:w="2127" w:type="dxa"/>
             <w:tcBorders>
               <w:top w:val="single" w:sz="12" w:space="0" w:color="auto"/>
             </w:tcBorders>
@@ -4181,7 +4209,7 @@
         </w:tc>
         <w:tc>
           <w:tcPr>
-            <w:tcW w:w="709" w:type="dxa"/>
+            <w:tcW w:w="708" w:type="dxa"/>
             <w:tcBorders>
               <w:top w:val="single" w:sz="12" w:space="0" w:color="auto"/>
             </w:tcBorders>
@@ -4213,7 +4241,7 @@
         </w:tc>
         <w:tc>
           <w:tcPr>
-            <w:tcW w:w="1221" w:type="dxa"/>
+            <w:tcW w:w="1134" w:type="dxa"/>
             <w:vMerge w:val="restart"/>
             <w:tcBorders>
               <w:bottom w:val="single" w:sz="12" w:space="0" w:color="auto"/>
@@ -4362,7 +4390,7 @@
         </w:tc>
         <w:tc>
           <w:tcPr>
-            <w:tcW w:w="2126" w:type="dxa"/>
+            <w:tcW w:w="2268" w:type="dxa"/>
             <w:tcBorders>
               <w:bottom w:val="single" w:sz="12" w:space="0" w:color="auto"/>
             </w:tcBorders>
@@ -4394,7 +4422,7 @@
         </w:tc>
         <w:tc>
           <w:tcPr>
-            <w:tcW w:w="709" w:type="dxa"/>
+            <w:tcW w:w="708" w:type="dxa"/>
             <w:tcBorders>
               <w:bottom w:val="single" w:sz="12" w:space="0" w:color="auto"/>
             </w:tcBorders>
@@ -4426,7 +4454,7 @@
         </w:tc>
         <w:tc>
           <w:tcPr>
-            <w:tcW w:w="2126" w:type="dxa"/>
+            <w:tcW w:w="2127" w:type="dxa"/>
             <w:tcBorders>
               <w:bottom w:val="single" w:sz="12" w:space="0" w:color="auto"/>
             </w:tcBorders>
@@ -4458,7 +4486,7 @@
         </w:tc>
         <w:tc>
           <w:tcPr>
-            <w:tcW w:w="709" w:type="dxa"/>
+            <w:tcW w:w="708" w:type="dxa"/>
             <w:tcBorders>
               <w:bottom w:val="single" w:sz="12" w:space="0" w:color="auto"/>
             </w:tcBorders>
@@ -4490,7 +4518,7 @@
         </w:tc>
         <w:tc>
           <w:tcPr>
-            <w:tcW w:w="1221" w:type="dxa"/>
+            <w:tcW w:w="1134" w:type="dxa"/>
             <w:vMerge/>
             <w:tcBorders>
               <w:bottom w:val="single" w:sz="12" w:space="0" w:color="auto"/>
@@ -4684,7 +4712,23 @@
                     <w:sz w:val="20"/>
                     <w:szCs w:val="20"/>
                   </w:rPr>
-                  <m:t>0,001</m:t>
+                  <m:t>0,00</m:t>
+                </m:r>
+                <m:r>
+                  <w:rPr>
+                    <w:rFonts w:ascii="Cambria Math" w:eastAsia="Courier10 BT" w:hAnsi="Cambria Math"/>
+                    <w:sz w:val="20"/>
+                    <w:szCs w:val="20"/>
+                  </w:rPr>
+                  <m:t>0</m:t>
+                </m:r>
+                <m:r>
+                  <w:rPr>
+                    <w:rFonts w:ascii="Cambria Math" w:eastAsia="Courier10 BT" w:hAnsi="Cambria Math"/>
+                    <w:sz w:val="20"/>
+                    <w:szCs w:val="20"/>
+                  </w:rPr>
+                  <m:t>1</m:t>
                 </m:r>
               </m:oMath>
             </m:oMathPara>
@@ -4712,7 +4756,7 @@
         </w:tc>
         <w:tc>
           <w:tcPr>
-            <w:tcW w:w="2126" w:type="dxa"/>
+            <w:tcW w:w="2268" w:type="dxa"/>
             <w:tcBorders>
               <w:top w:val="single" w:sz="12" w:space="0" w:color="auto"/>
             </w:tcBorders>
@@ -4736,7 +4780,15 @@
                     <w:sz w:val="20"/>
                     <w:szCs w:val="20"/>
                   </w:rPr>
-                  <m:t>1,0013671875</m:t>
+                  <m:t>0,</m:t>
+                </m:r>
+                <m:r>
+                  <w:rPr>
+                    <w:rFonts w:ascii="Cambria Math" w:eastAsia="Courier10 BT" w:hAnsi="Cambria Math"/>
+                    <w:sz w:val="20"/>
+                    <w:szCs w:val="20"/>
+                  </w:rPr>
+                  <m:t>99993896484375</m:t>
                 </m:r>
               </m:oMath>
             </m:oMathPara>
@@ -4744,7 +4796,7 @@
         </w:tc>
         <w:tc>
           <w:tcPr>
-            <w:tcW w:w="709" w:type="dxa"/>
+            <w:tcW w:w="708" w:type="dxa"/>
             <w:tcBorders>
               <w:top w:val="single" w:sz="12" w:space="0" w:color="auto"/>
             </w:tcBorders>
@@ -4768,7 +4820,7 @@
                     <w:sz w:val="20"/>
                     <w:szCs w:val="20"/>
                   </w:rPr>
-                  <m:t>8</m:t>
+                  <m:t>12</m:t>
                 </m:r>
               </m:oMath>
             </m:oMathPara>
@@ -4776,7 +4828,7 @@
         </w:tc>
         <w:tc>
           <w:tcPr>
-            <w:tcW w:w="2126" w:type="dxa"/>
+            <w:tcW w:w="2127" w:type="dxa"/>
             <w:tcBorders>
               <w:top w:val="single" w:sz="12" w:space="0" w:color="auto"/>
             </w:tcBorders>
@@ -4800,7 +4852,23 @@
                     <w:sz w:val="20"/>
                     <w:szCs w:val="20"/>
                   </w:rPr>
-                  <m:t>0,999999079581477</m:t>
+                  <m:t>0</m:t>
+                </m:r>
+                <m:r>
+                  <w:rPr>
+                    <w:rFonts w:ascii="Cambria Math" w:eastAsia="Courier10 BT" w:hAnsi="Cambria Math"/>
+                    <w:sz w:val="20"/>
+                    <w:szCs w:val="20"/>
+                  </w:rPr>
+                  <m:t>,</m:t>
+                </m:r>
+                <m:r>
+                  <w:rPr>
+                    <w:rFonts w:ascii="Cambria Math" w:eastAsia="Courier10 BT" w:hAnsi="Cambria Math"/>
+                    <w:sz w:val="20"/>
+                    <w:szCs w:val="20"/>
+                  </w:rPr>
+                  <m:t>999999079581477</m:t>
                 </m:r>
               </m:oMath>
             </m:oMathPara>
@@ -4808,7 +4876,7 @@
         </w:tc>
         <w:tc>
           <w:tcPr>
-            <w:tcW w:w="709" w:type="dxa"/>
+            <w:tcW w:w="708" w:type="dxa"/>
             <w:tcBorders>
               <w:top w:val="single" w:sz="12" w:space="0" w:color="auto"/>
             </w:tcBorders>
@@ -4840,7 +4908,7 @@
         </w:tc>
         <w:tc>
           <w:tcPr>
-            <w:tcW w:w="1221" w:type="dxa"/>
+            <w:tcW w:w="1134" w:type="dxa"/>
             <w:vMerge w:val="restart"/>
             <w:tcBorders>
               <w:top w:val="single" w:sz="12" w:space="0" w:color="auto"/>
@@ -4984,7 +5052,7 @@
         </w:tc>
         <w:tc>
           <w:tcPr>
-            <w:tcW w:w="2126" w:type="dxa"/>
+            <w:tcW w:w="2268" w:type="dxa"/>
             <w:shd w:val="clear" w:color="auto" w:fill="FFFFFF" w:themeFill="background1"/>
             <w:vAlign w:val="center"/>
           </w:tcPr>
@@ -5015,7 +5083,7 @@
         </w:tc>
         <w:tc>
           <w:tcPr>
-            <w:tcW w:w="709" w:type="dxa"/>
+            <w:tcW w:w="708" w:type="dxa"/>
             <w:shd w:val="clear" w:color="auto" w:fill="FFFFFF" w:themeFill="background1"/>
             <w:vAlign w:val="center"/>
           </w:tcPr>
@@ -5046,7 +5114,7 @@
         </w:tc>
         <w:tc>
           <w:tcPr>
-            <w:tcW w:w="2126" w:type="dxa"/>
+            <w:tcW w:w="2127" w:type="dxa"/>
             <w:shd w:val="clear" w:color="auto" w:fill="FFFFFF" w:themeFill="background1"/>
             <w:vAlign w:val="center"/>
           </w:tcPr>
@@ -5077,7 +5145,7 @@
         </w:tc>
         <w:tc>
           <w:tcPr>
-            <w:tcW w:w="709" w:type="dxa"/>
+            <w:tcW w:w="708" w:type="dxa"/>
             <w:shd w:val="clear" w:color="auto" w:fill="FFFFFF" w:themeFill="background1"/>
             <w:vAlign w:val="center"/>
           </w:tcPr>
@@ -5108,7 +5176,7 @@
         </w:tc>
         <w:tc>
           <w:tcPr>
-            <w:tcW w:w="1221" w:type="dxa"/>
+            <w:tcW w:w="1134" w:type="dxa"/>
             <w:vMerge/>
             <w:vAlign w:val="center"/>
           </w:tcPr>
@@ -5467,7 +5535,7 @@
                     <pic:cNvPicPr/>
                   </pic:nvPicPr>
                   <pic:blipFill>
-                    <a:blip r:embed="rId5"/>
+                    <a:blip r:embed="rId6"/>
                     <a:stretch>
                       <a:fillRect/>
                     </a:stretch>
@@ -5513,7 +5581,7 @@
                     <pic:cNvPicPr/>
                   </pic:nvPicPr>
                   <pic:blipFill>
-                    <a:blip r:embed="rId5"/>
+                    <a:blip r:embed="rId6"/>
                     <a:stretch>
                       <a:fillRect/>
                     </a:stretch>
@@ -5834,7 +5902,7 @@
                     <pic:cNvPicPr/>
                   </pic:nvPicPr>
                   <pic:blipFill>
-                    <a:blip r:embed="rId6"/>
+                    <a:blip r:embed="rId7"/>
                     <a:stretch>
                       <a:fillRect/>
                     </a:stretch>
@@ -5878,7 +5946,7 @@
                     <pic:cNvPicPr/>
                   </pic:nvPicPr>
                   <pic:blipFill>
-                    <a:blip r:embed="rId7"/>
+                    <a:blip r:embed="rId8"/>
                     <a:stretch>
                       <a:fillRect/>
                     </a:stretch>
@@ -6318,7 +6386,7 @@
                     <pic:cNvPicPr/>
                   </pic:nvPicPr>
                   <pic:blipFill>
-                    <a:blip r:embed="rId8"/>
+                    <a:blip r:embed="rId9"/>
                     <a:stretch>
                       <a:fillRect/>
                     </a:stretch>
@@ -6373,7 +6441,7 @@
                     <pic:cNvPicPr/>
                   </pic:nvPicPr>
                   <pic:blipFill>
-                    <a:blip r:embed="rId8"/>
+                    <a:blip r:embed="rId9"/>
                     <a:stretch>
                       <a:fillRect/>
                     </a:stretch>
@@ -6692,7 +6760,7 @@
                     <pic:cNvPicPr/>
                   </pic:nvPicPr>
                   <pic:blipFill>
-                    <a:blip r:embed="rId9"/>
+                    <a:blip r:embed="rId10"/>
                     <a:stretch>
                       <a:fillRect/>
                     </a:stretch>
@@ -6747,7 +6815,7 @@
                     <pic:cNvPicPr/>
                   </pic:nvPicPr>
                   <pic:blipFill>
-                    <a:blip r:embed="rId10"/>
+                    <a:blip r:embed="rId11"/>
                     <a:stretch>
                       <a:fillRect/>
                     </a:stretch>
@@ -6891,7 +6959,7 @@
           <w:sz w:val="20"/>
           <w:szCs w:val="20"/>
         </w:rPr>
-        <w:t>W zbadanych przypadkach metoda falsi wyznaczała dokładniejsze rozwiązania</w:t>
+        <w:t>Porównując wszystkie zbadane przypadki dla różnych funkcji metoda falsi osiąga założoną dokładność w mniejszej liczbie iteracji a jej wyniki są częściej bliższe rzeczywistym</w:t>
       </w:r>
     </w:p>
     <w:p>
@@ -6910,149 +6978,6 @@
         </w:rPr>
         <w:t>Dokładność wyników zależy od odpowiednie dobranych parametrów: przedział początkowy, epsilon, liczba iteracji</w:t>
       </w:r>
-    </w:p>
-    <w:p>
-      <w:pPr>
-        <w:pStyle w:val="ListParagraph"/>
-        <w:numPr>
-          <w:ilvl w:val="0"/>
-          <w:numId w:val="3"/>
-        </w:numPr>
-      </w:pPr>
-      <w:r>
-        <w:rPr>
-          <w:rFonts w:asciiTheme="minorHAnsi" w:hAnsiTheme="minorHAnsi"/>
-          <w:sz w:val="20"/>
-          <w:szCs w:val="20"/>
-        </w:rPr>
-        <w:t xml:space="preserve">Dla </w:t>
-      </w:r>
-      <w:r>
-        <w:rPr>
-          <w:rFonts w:asciiTheme="minorHAnsi" w:hAnsiTheme="minorHAnsi"/>
-          <w:sz w:val="20"/>
-          <w:szCs w:val="20"/>
-        </w:rPr>
-        <w:t>zadanej dokładności metoda falsi jest dokładniejsza, ale w funkcji wielomianowej i wykładniczej do osiągnięcia warunku stopu potrzebuje więcej iteracji, natomiast w wariancie z zadaną liczbą iteracji jest odwrotnie</w:t>
-      </w:r>
-    </w:p>
-    <w:p>
-      <w:pPr>
-        <w:pStyle w:val="ListParagraph"/>
-        <w:numPr>
-          <w:ilvl w:val="0"/>
-          <w:numId w:val="3"/>
-        </w:numPr>
-      </w:pPr>
-      <w:r>
-        <w:rPr>
-          <w:rFonts w:asciiTheme="minorHAnsi" w:hAnsiTheme="minorHAnsi"/>
-          <w:sz w:val="20"/>
-          <w:szCs w:val="20"/>
-        </w:rPr>
-        <w:t>Przy metodzie falsi ważny jest przedział oraz epsilon jaki wybiera użytkownik, gdyż przy błędnych danych</w:t>
-      </w:r>
-      <w:r>
-        <w:rPr>
-          <w:rFonts w:asciiTheme="minorHAnsi" w:hAnsiTheme="minorHAnsi"/>
-          <w:sz w:val="20"/>
-          <w:szCs w:val="20"/>
-        </w:rPr>
-        <w:t xml:space="preserve"> (</w:t>
-      </w:r>
-      <w:r>
-        <w:rPr>
-          <w:rFonts w:asciiTheme="minorHAnsi" w:hAnsiTheme="minorHAnsi"/>
-          <w:sz w:val="20"/>
-          <w:szCs w:val="20"/>
-        </w:rPr>
-        <w:t>na przykład, gdy funkcja ma punkt przegi</w:t>
-      </w:r>
-      <w:r>
-        <w:rPr>
-          <w:rFonts w:asciiTheme="minorHAnsi" w:hAnsiTheme="minorHAnsi" w:hint="cs"/>
-          <w:sz w:val="20"/>
-          <w:szCs w:val="20"/>
-        </w:rPr>
-        <w:t>ę</w:t>
-      </w:r>
-      <w:r>
-        <w:rPr>
-          <w:rFonts w:asciiTheme="minorHAnsi" w:hAnsiTheme="minorHAnsi"/>
-          <w:sz w:val="20"/>
-          <w:szCs w:val="20"/>
-        </w:rPr>
-        <w:t>cia wewn</w:t>
-      </w:r>
-      <w:r>
-        <w:rPr>
-          <w:rFonts w:asciiTheme="minorHAnsi" w:hAnsiTheme="minorHAnsi" w:hint="cs"/>
-          <w:sz w:val="20"/>
-          <w:szCs w:val="20"/>
-        </w:rPr>
-        <w:t>ą</w:t>
-      </w:r>
-      <w:r>
-        <w:rPr>
-          <w:rFonts w:asciiTheme="minorHAnsi" w:hAnsiTheme="minorHAnsi"/>
-          <w:sz w:val="20"/>
-          <w:szCs w:val="20"/>
-        </w:rPr>
-        <w:t>trz przedzia</w:t>
-      </w:r>
-      <w:r>
-        <w:rPr>
-          <w:rFonts w:asciiTheme="minorHAnsi" w:hAnsiTheme="minorHAnsi" w:hint="cs"/>
-          <w:sz w:val="20"/>
-          <w:szCs w:val="20"/>
-        </w:rPr>
-        <w:t>ł</w:t>
-      </w:r>
-      <w:r>
-        <w:rPr>
-          <w:rFonts w:asciiTheme="minorHAnsi" w:hAnsiTheme="minorHAnsi"/>
-          <w:sz w:val="20"/>
-          <w:szCs w:val="20"/>
-        </w:rPr>
-        <w:t>u lub jest bardzo stroma</w:t>
-      </w:r>
-      <w:r>
-        <w:rPr>
-          <w:rFonts w:asciiTheme="minorHAnsi" w:hAnsiTheme="minorHAnsi"/>
-          <w:sz w:val="20"/>
-          <w:szCs w:val="20"/>
-        </w:rPr>
-        <w:t>)</w:t>
-      </w:r>
-      <w:r>
-        <w:rPr>
-          <w:rFonts w:asciiTheme="minorHAnsi" w:hAnsiTheme="minorHAnsi"/>
-          <w:sz w:val="20"/>
-          <w:szCs w:val="20"/>
-        </w:rPr>
-        <w:t xml:space="preserve"> określenie miejsca zerowego</w:t>
-      </w:r>
-      <w:r>
-        <w:rPr>
-          <w:rFonts w:asciiTheme="minorHAnsi" w:hAnsiTheme="minorHAnsi"/>
-          <w:sz w:val="20"/>
-          <w:szCs w:val="20"/>
-        </w:rPr>
-        <w:t xml:space="preserve"> może być nie</w:t>
-      </w:r>
-      <w:r>
-        <w:rPr>
-          <w:rFonts w:asciiTheme="minorHAnsi" w:hAnsiTheme="minorHAnsi"/>
-          <w:sz w:val="20"/>
-          <w:szCs w:val="20"/>
-        </w:rPr>
-        <w:t>możliwe</w:t>
-      </w:r>
-    </w:p>
-    <w:p>
-      <w:pPr>
-        <w:pStyle w:val="ListParagraph"/>
-      </w:pPr>
     </w:p>
     <w:sectPr>
       <w:type w:val="continuous"/>
@@ -8649,4 +8574,16 @@
     </a:ext>
   </a:extLst>
 </a:theme>
+</file>
+
+<file path=customXml/item1.xml><?xml version="1.0" encoding="utf-8"?>
+<b:Sources xmlns:b="http://schemas.openxmlformats.org/officeDocument/2006/bibliography" xmlns="http://schemas.openxmlformats.org/officeDocument/2006/bibliography" SelectedStyle="\APASixthEditionOfficeOnline.xsl" StyleName="APA" Version="6"/>
+</file>
+
+<file path=customXml/itemProps1.xml><?xml version="1.0" encoding="utf-8"?>
+<ds:datastoreItem xmlns:ds="http://schemas.openxmlformats.org/officeDocument/2006/customXml" ds:itemID="{BFEAF4E1-4F8C-474F-84B4-C688716EF0BD}">
+  <ds:schemaRefs>
+    <ds:schemaRef ds:uri="http://schemas.openxmlformats.org/officeDocument/2006/bibliography"/>
+  </ds:schemaRefs>
+</ds:datastoreItem>
 </file>
</xml_diff>